<commit_message>
Ajout du context de l'étude de faisabilité.
</commit_message>
<xml_diff>
--- a/etude_de_faisabilite.docx
+++ b/etude_de_faisabilite.docx
@@ -145,7 +145,7 @@
                                   <w:sdtContent>
                                     <w:p>
                                       <w:pPr>
-                                        <w:pStyle w:val="Sansinterligne"/>
+                                        <w:pStyle w:val="NoSpacing"/>
                                         <w:rPr>
                                           <w:color w:val="FFFFFF" w:themeColor="background1"/>
                                           <w:sz w:val="32"/>
@@ -167,7 +167,7 @@
                                 </w:sdt>
                                 <w:p>
                                   <w:pPr>
-                                    <w:pStyle w:val="Sansinterligne"/>
+                                    <w:pStyle w:val="NoSpacing"/>
                                     <w:rPr>
                                       <w:caps/>
                                       <w:color w:val="FFFFFF" w:themeColor="background1"/>
@@ -259,7 +259,7 @@
                                   <w:sdtContent>
                                     <w:p>
                                       <w:pPr>
-                                        <w:pStyle w:val="Sansinterligne"/>
+                                        <w:pStyle w:val="NoSpacing"/>
                                         <w:pBdr>
                                           <w:bottom w:val="single" w:sz="6" w:space="4" w:color="7F7F7F" w:themeColor="text1" w:themeTint="80"/>
                                         </w:pBdr>
@@ -286,7 +286,7 @@
                                 </w:sdt>
                                 <w:p>
                                   <w:pPr>
-                                    <w:pStyle w:val="Sansinterligne"/>
+                                    <w:pStyle w:val="NoSpacing"/>
                                     <w:spacing w:before="240"/>
                                     <w:rPr>
                                       <w:caps/>
@@ -390,7 +390,7 @@
                             <w:sdtContent>
                               <w:p>
                                 <w:pPr>
-                                  <w:pStyle w:val="Sansinterligne"/>
+                                  <w:pStyle w:val="NoSpacing"/>
                                   <w:rPr>
                                     <w:color w:val="FFFFFF" w:themeColor="background1"/>
                                     <w:sz w:val="32"/>
@@ -412,7 +412,7 @@
                           </w:sdt>
                           <w:p>
                             <w:pPr>
-                              <w:pStyle w:val="Sansinterligne"/>
+                              <w:pStyle w:val="NoSpacing"/>
                               <w:rPr>
                                 <w:caps/>
                                 <w:color w:val="FFFFFF" w:themeColor="background1"/>
@@ -472,7 +472,7 @@
                             <w:sdtContent>
                               <w:p>
                                 <w:pPr>
-                                  <w:pStyle w:val="Sansinterligne"/>
+                                  <w:pStyle w:val="NoSpacing"/>
                                   <w:pBdr>
                                     <w:bottom w:val="single" w:sz="6" w:space="4" w:color="7F7F7F" w:themeColor="text1" w:themeTint="80"/>
                                   </w:pBdr>
@@ -499,7 +499,7 @@
                           </w:sdt>
                           <w:p>
                             <w:pPr>
-                              <w:pStyle w:val="Sansinterligne"/>
+                              <w:pStyle w:val="NoSpacing"/>
                               <w:spacing w:before="240"/>
                               <w:rPr>
                                 <w:caps/>
@@ -678,7 +678,7 @@
         </w:p>
         <w:p>
           <w:pPr>
-            <w:pStyle w:val="Titre1"/>
+            <w:pStyle w:val="Heading1"/>
             <w:numPr>
               <w:ilvl w:val="0"/>
               <w:numId w:val="1"/>
@@ -715,9 +715,256 @@
         <w:p>
           <w:pPr>
             <w:rPr>
+              <w:sz w:val="24"/>
+              <w:szCs w:val="24"/>
               <w:lang w:val="fr-FR"/>
             </w:rPr>
           </w:pPr>
+          <w:proofErr w:type="spellStart"/>
+          <w:r>
+            <w:rPr>
+              <w:sz w:val="24"/>
+              <w:szCs w:val="24"/>
+              <w:lang w:val="fr-FR"/>
+            </w:rPr>
+            <w:t>Rep’</w:t>
+          </w:r>
+          <w:r>
+            <w:rPr>
+              <w:sz w:val="24"/>
+              <w:szCs w:val="24"/>
+              <w:lang w:val="fr-FR"/>
+            </w:rPr>
+            <w:t>Aero</w:t>
+          </w:r>
+          <w:proofErr w:type="spellEnd"/>
+          <w:r>
+            <w:rPr>
+              <w:sz w:val="24"/>
+              <w:szCs w:val="24"/>
+              <w:lang w:val="fr-FR"/>
+            </w:rPr>
+            <w:t xml:space="preserve"> est une entreprise du sud-ouest de la France. Elle travaille comme sous-traitant de maintenance des pièces d’avions pour des compagnies aéronautiques qui opèrent sur des flottes d’avions de transport commerciaux ou business.</w:t>
+          </w:r>
+        </w:p>
+        <w:p>
+          <w:pPr>
+            <w:rPr>
+              <w:sz w:val="24"/>
+              <w:szCs w:val="24"/>
+              <w:lang w:val="fr-FR"/>
+            </w:rPr>
+          </w:pPr>
+          <w:r>
+            <w:rPr>
+              <w:sz w:val="24"/>
+              <w:szCs w:val="24"/>
+              <w:lang w:val="fr-FR"/>
+            </w:rPr>
+            <w:t>La société compte 6 salariés.</w:t>
+          </w:r>
+        </w:p>
+        <w:p>
+          <w:pPr>
+            <w:rPr>
+              <w:sz w:val="24"/>
+              <w:szCs w:val="24"/>
+              <w:lang w:val="fr-FR"/>
+            </w:rPr>
+          </w:pPr>
+          <w:r>
+            <w:rPr>
+              <w:sz w:val="24"/>
+              <w:szCs w:val="24"/>
+              <w:lang w:val="fr-FR"/>
+            </w:rPr>
+            <w:t xml:space="preserve">Les derniers mois ont été compliqué pour </w:t>
+          </w:r>
+          <w:proofErr w:type="spellStart"/>
+          <w:r>
+            <w:rPr>
+              <w:sz w:val="24"/>
+              <w:szCs w:val="24"/>
+              <w:lang w:val="fr-FR"/>
+            </w:rPr>
+            <w:t>Rep’Aero</w:t>
+          </w:r>
+          <w:proofErr w:type="spellEnd"/>
+          <w:r>
+            <w:rPr>
+              <w:sz w:val="24"/>
+              <w:szCs w:val="24"/>
+              <w:lang w:val="fr-FR"/>
+            </w:rPr>
+            <w:t xml:space="preserve"> car elle a perdu l’un de ses clients majeurs. Cet incident est dû à plusieurs facteurs :</w:t>
+          </w:r>
+        </w:p>
+        <w:p>
+          <w:pPr>
+            <w:rPr>
+              <w:sz w:val="24"/>
+              <w:szCs w:val="24"/>
+              <w:lang w:val="fr-FR"/>
+            </w:rPr>
+          </w:pPr>
+          <w:r>
+            <w:rPr>
+              <w:sz w:val="24"/>
+              <w:szCs w:val="24"/>
+              <w:lang w:val="fr-FR"/>
+            </w:rPr>
+            <w:t>De nombreuses critiques pointent l’infrastructure IT qui est lente et peu fonctionnelle à tel point que certains collaborateurs ont créé leur propre système de suivi des fournisseurs ou de gestion des stocks.</w:t>
+          </w:r>
+        </w:p>
+        <w:p>
+          <w:pPr>
+            <w:rPr>
+              <w:sz w:val="24"/>
+              <w:szCs w:val="24"/>
+              <w:lang w:val="fr-FR"/>
+            </w:rPr>
+          </w:pPr>
+          <w:r>
+            <w:rPr>
+              <w:sz w:val="24"/>
+              <w:szCs w:val="24"/>
+              <w:lang w:val="fr-FR"/>
+            </w:rPr>
+            <w:t>Un manque de réactivité du service maintenance qui est dû à :</w:t>
+          </w:r>
+        </w:p>
+        <w:p>
+          <w:pPr>
+            <w:pStyle w:val="ListParagraph"/>
+            <w:numPr>
+              <w:ilvl w:val="0"/>
+              <w:numId w:val="7"/>
+            </w:numPr>
+            <w:rPr>
+              <w:sz w:val="32"/>
+              <w:szCs w:val="32"/>
+              <w:lang w:val="fr-FR"/>
+            </w:rPr>
+          </w:pPr>
+          <w:r>
+            <w:rPr>
+              <w:sz w:val="24"/>
+              <w:szCs w:val="24"/>
+              <w:lang w:val="fr-FR"/>
+            </w:rPr>
+            <w:t>En raison de notre évolution, notre architecture technique n’offre plus les services que les employés sont en droit d’attendre</w:t>
+          </w:r>
+          <w:r>
+            <w:rPr>
+              <w:sz w:val="24"/>
+              <w:szCs w:val="24"/>
+              <w:lang w:val="fr-FR"/>
+            </w:rPr>
+            <w:t xml:space="preserve"> et l</w:t>
+          </w:r>
+          <w:r>
+            <w:rPr>
+              <w:sz w:val="24"/>
+              <w:szCs w:val="24"/>
+              <w:lang w:val="fr-FR"/>
+            </w:rPr>
+            <w:t>es performances techniques du système et la gestion de la qualité de nos processus ne sont pas au rendez-vous de nos exigences.</w:t>
+          </w:r>
+        </w:p>
+        <w:p>
+          <w:pPr>
+            <w:pStyle w:val="ListParagraph"/>
+            <w:numPr>
+              <w:ilvl w:val="0"/>
+              <w:numId w:val="7"/>
+            </w:numPr>
+            <w:rPr>
+              <w:sz w:val="32"/>
+              <w:szCs w:val="32"/>
+              <w:lang w:val="fr-FR"/>
+            </w:rPr>
+          </w:pPr>
+          <w:r>
+            <w:rPr>
+              <w:sz w:val="24"/>
+              <w:szCs w:val="24"/>
+              <w:lang w:val="fr-FR"/>
+            </w:rPr>
+            <w:t>Les aspects purement techniques n’expliquent pas seuls un tel événement. Les conditions de travail difficiles, comme les nombreuses opérations manuelles de gestion de stock ou de comptabilité et les nombreux outils obsolètes utilisés au quotidien, sont aussi en cause.</w:t>
+          </w:r>
+        </w:p>
+        <w:p>
+          <w:pPr>
+            <w:pStyle w:val="ListParagraph"/>
+            <w:numPr>
+              <w:ilvl w:val="0"/>
+              <w:numId w:val="7"/>
+            </w:numPr>
+            <w:rPr>
+              <w:sz w:val="32"/>
+              <w:szCs w:val="32"/>
+              <w:lang w:val="fr-FR"/>
+            </w:rPr>
+          </w:pPr>
+          <w:r>
+            <w:rPr>
+              <w:sz w:val="24"/>
+              <w:szCs w:val="24"/>
+              <w:lang w:val="fr-FR"/>
+            </w:rPr>
+            <w:t>La perte de ce client est également dû à la concurrence féroce qu’il y a sur le marché.</w:t>
+          </w:r>
+        </w:p>
+        <w:p>
+          <w:pPr>
+            <w:rPr>
+              <w:sz w:val="24"/>
+              <w:szCs w:val="24"/>
+              <w:lang w:val="fr-FR"/>
+            </w:rPr>
+          </w:pPr>
+          <w:r>
+            <w:rPr>
+              <w:sz w:val="24"/>
+              <w:szCs w:val="24"/>
+              <w:lang w:val="fr-FR"/>
+            </w:rPr>
+            <w:t xml:space="preserve">C’est à la suite de tout cela que le dirigeant de </w:t>
+          </w:r>
+          <w:proofErr w:type="spellStart"/>
+          <w:r>
+            <w:rPr>
+              <w:sz w:val="24"/>
+              <w:szCs w:val="24"/>
+              <w:lang w:val="fr-FR"/>
+            </w:rPr>
+            <w:t>Rep’Aero</w:t>
+          </w:r>
+          <w:proofErr w:type="spellEnd"/>
+          <w:r>
+            <w:rPr>
+              <w:sz w:val="24"/>
+              <w:szCs w:val="24"/>
+              <w:lang w:val="fr-FR"/>
+            </w:rPr>
+            <w:t xml:space="preserve"> à décidé d’initier ce projet de refonte du système d’information</w:t>
+          </w:r>
+          <w:r>
+            <w:rPr>
+              <w:sz w:val="24"/>
+              <w:szCs w:val="24"/>
+              <w:lang w:val="fr-FR"/>
+            </w:rPr>
+            <w:t>, dans le but de redynamiser la société et remonter le moral de ses employés</w:t>
+          </w:r>
+          <w:r>
+            <w:rPr>
+              <w:sz w:val="24"/>
+              <w:szCs w:val="24"/>
+              <w:lang w:val="fr-FR"/>
+            </w:rPr>
+            <w:t>.</w:t>
+          </w:r>
         </w:p>
         <w:p>
           <w:pPr>
@@ -736,7 +983,7 @@
     </w:sdt>
     <w:p>
       <w:pPr>
-        <w:pStyle w:val="Titre1"/>
+        <w:pStyle w:val="Heading1"/>
         <w:numPr>
           <w:ilvl w:val="0"/>
           <w:numId w:val="1"/>
@@ -758,6 +1005,7 @@
           <w:szCs w:val="48"/>
           <w:lang w:val="fr-FR"/>
         </w:rPr>
+        <w:lastRenderedPageBreak/>
         <w:t xml:space="preserve">  </w:t>
       </w:r>
       <w:r>
@@ -784,7 +1032,7 @@
     </w:p>
     <w:p>
       <w:pPr>
-        <w:pStyle w:val="Titre1"/>
+        <w:pStyle w:val="Heading1"/>
         <w:numPr>
           <w:ilvl w:val="0"/>
           <w:numId w:val="1"/>
@@ -808,6 +1056,7 @@
           <w:szCs w:val="48"/>
           <w:lang w:val="fr-FR"/>
         </w:rPr>
+        <w:lastRenderedPageBreak/>
         <w:t>Identification des parties prenantes</w:t>
       </w:r>
     </w:p>
@@ -833,7 +1082,7 @@
     </w:p>
     <w:p>
       <w:pPr>
-        <w:pStyle w:val="Titre1"/>
+        <w:pStyle w:val="Heading1"/>
         <w:numPr>
           <w:ilvl w:val="0"/>
           <w:numId w:val="1"/>
@@ -857,6 +1106,7 @@
           <w:szCs w:val="48"/>
           <w:lang w:val="fr-FR"/>
         </w:rPr>
+        <w:lastRenderedPageBreak/>
         <w:t>Limites et risques</w:t>
       </w:r>
     </w:p>
@@ -882,7 +1132,7 @@
     </w:p>
     <w:p>
       <w:pPr>
-        <w:pStyle w:val="Titre1"/>
+        <w:pStyle w:val="Heading1"/>
         <w:numPr>
           <w:ilvl w:val="0"/>
           <w:numId w:val="1"/>
@@ -906,6 +1156,7 @@
           <w:szCs w:val="48"/>
           <w:lang w:val="fr-FR"/>
         </w:rPr>
+        <w:lastRenderedPageBreak/>
         <w:t>Analyse des besoins</w:t>
       </w:r>
     </w:p>
@@ -931,7 +1182,7 @@
     </w:p>
     <w:p>
       <w:pPr>
-        <w:pStyle w:val="Titre1"/>
+        <w:pStyle w:val="Heading1"/>
         <w:numPr>
           <w:ilvl w:val="0"/>
           <w:numId w:val="1"/>
@@ -955,6 +1206,7 @@
           <w:szCs w:val="48"/>
           <w:lang w:val="fr-FR"/>
         </w:rPr>
+        <w:lastRenderedPageBreak/>
         <w:t>Comparaison de la base et de la cible</w:t>
       </w:r>
     </w:p>
@@ -1044,7 +1296,7 @@
         </w:tcPr>
         <w:p>
           <w:pPr>
-            <w:pStyle w:val="En-tte"/>
+            <w:pStyle w:val="Header"/>
             <w:tabs>
               <w:tab w:val="clear" w:pos="4680"/>
               <w:tab w:val="clear" w:pos="9360"/>
@@ -1067,7 +1319,7 @@
         </w:tcPr>
         <w:p>
           <w:pPr>
-            <w:pStyle w:val="En-tte"/>
+            <w:pStyle w:val="Header"/>
             <w:tabs>
               <w:tab w:val="clear" w:pos="4680"/>
               <w:tab w:val="clear" w:pos="9360"/>
@@ -1096,14 +1348,13 @@
             <w:alias w:val="Titre "/>
             <w:tag w:val=""/>
             <w:id w:val="1986890294"/>
-            <w:placeholder/>
             <w:dataBinding w:prefixMappings="xmlns:ns0='http://purl.org/dc/elements/1.1/' xmlns:ns1='http://schemas.openxmlformats.org/package/2006/metadata/core-properties' " w:xpath="/ns1:coreProperties[1]/ns0:title[1]" w:storeItemID="{6C3C8BC8-F283-45AE-878A-BAB7291924A1}"/>
             <w:text/>
           </w:sdtPr>
           <w:sdtContent>
             <w:p>
               <w:pPr>
-                <w:pStyle w:val="Pieddepage"/>
+                <w:pStyle w:val="Footer"/>
               </w:pPr>
               <w:r>
                 <w:t xml:space="preserve">Etude de </w:t>
@@ -1125,7 +1376,7 @@
         </w:tcPr>
         <w:p>
           <w:pPr>
-            <w:pStyle w:val="Pieddepage"/>
+            <w:pStyle w:val="Footer"/>
             <w:tabs>
               <w:tab w:val="clear" w:pos="4680"/>
               <w:tab w:val="clear" w:pos="9360"/>
@@ -1190,7 +1441,7 @@
   </w:tbl>
   <w:p>
     <w:pPr>
-      <w:pStyle w:val="Pieddepage"/>
+      <w:pStyle w:val="Footer"/>
     </w:pPr>
   </w:p>
 </w:ftr>
@@ -1224,6 +1475,119 @@
 <file path=word/numbering.xml><?xml version="1.0" encoding="utf-8"?>
 <w:numbering xmlns:wpc="http://schemas.microsoft.com/office/word/2010/wordprocessingCanvas" xmlns:cx="http://schemas.microsoft.com/office/drawing/2014/chartex" xmlns:cx1="http://schemas.microsoft.com/office/drawing/2015/9/8/chartex" xmlns:cx2="http://schemas.microsoft.com/office/drawing/2015/10/21/chartex" xmlns:cx3="http://schemas.microsoft.com/office/drawing/2016/5/9/chartex" xmlns:cx4="http://schemas.microsoft.com/office/drawing/2016/5/10/chartex" xmlns:cx5="http://schemas.microsoft.com/office/drawing/2016/5/11/chartex" xmlns:cx6="http://schemas.microsoft.com/office/drawing/2016/5/12/chartex" xmlns:cx7="http://schemas.microsoft.com/office/drawing/2016/5/13/chartex" xmlns:cx8="http://schemas.microsoft.com/office/drawing/2016/5/14/chartex" xmlns:mc="http://schemas.openxmlformats.org/markup-compatibility/2006" xmlns:aink="http://schemas.microsoft.com/office/drawing/2016/ink" xmlns:am3d="http://schemas.microsoft.com/office/drawing/2017/model3d" xmlns:o="urn:schemas-microsoft-com:office:office" xmlns:oel="http://schemas.microsoft.com/office/2019/extlst" xmlns:r="http://schemas.openxmlformats.org/officeDocument/2006/relationships" xmlns:m="http://schemas.openxmlformats.org/officeDocument/2006/math" xmlns:v="urn:schemas-microsoft-com:vml" xmlns:wp14="http://schemas.microsoft.com/office/word/2010/wordprocessingDrawing" xmlns:wp="http://schemas.openxmlformats.org/drawingml/2006/wordprocessingDrawing" xmlns:w10="urn:schemas-microsoft-com:office:word" xmlns:w="http://schemas.openxmlformats.org/wordprocessingml/2006/main" xmlns:w14="http://schemas.microsoft.com/office/word/2010/wordml" xmlns:w15="http://schemas.microsoft.com/office/word/2012/wordml" xmlns:w16cex="http://schemas.microsoft.com/office/word/2018/wordml/cex" xmlns:w16cid="http://schemas.microsoft.com/office/word/2016/wordml/cid" xmlns:w16="http://schemas.microsoft.com/office/word/2018/wordml" xmlns:w16sdtdh="http://schemas.microsoft.com/office/word/2020/wordml/sdtdatahash" xmlns:w16se="http://schemas.microsoft.com/office/word/2015/wordml/symex" xmlns:wpg="http://schemas.microsoft.com/office/word/2010/wordprocessingGroup" xmlns:wpi="http://schemas.microsoft.com/office/word/2010/wordprocessingInk" xmlns:wne="http://schemas.microsoft.com/office/word/2006/wordml" xmlns:wps="http://schemas.microsoft.com/office/word/2010/wordprocessingShape" mc:Ignorable="w14 w15 w16se w16cid w16 w16cex w16sdtdh wp14">
   <w:abstractNum w:abstractNumId="0" w15:restartNumberingAfterBreak="0">
+    <w:nsid w:val="03EE0365"/>
+    <w:multiLevelType w:val="hybridMultilevel"/>
+    <w:tmpl w:val="4D145F18"/>
+    <w:lvl w:ilvl="0" w:tplc="6C625AEA">
+      <w:numFmt w:val="bullet"/>
+      <w:lvlText w:val="-"/>
+      <w:lvlJc w:val="left"/>
+      <w:pPr>
+        <w:ind w:left="1080" w:hanging="360"/>
+      </w:pPr>
+      <w:rPr>
+        <w:rFonts w:ascii="Calibri" w:eastAsiaTheme="minorEastAsia" w:hAnsi="Calibri" w:cs="Calibri" w:hint="default"/>
+        <w:sz w:val="24"/>
+      </w:rPr>
+    </w:lvl>
+    <w:lvl w:ilvl="1" w:tplc="04090003" w:tentative="1">
+      <w:start w:val="1"/>
+      <w:numFmt w:val="bullet"/>
+      <w:lvlText w:val="o"/>
+      <w:lvlJc w:val="left"/>
+      <w:pPr>
+        <w:ind w:left="1800" w:hanging="360"/>
+      </w:pPr>
+      <w:rPr>
+        <w:rFonts w:ascii="Courier New" w:hAnsi="Courier New" w:cs="Courier New" w:hint="default"/>
+      </w:rPr>
+    </w:lvl>
+    <w:lvl w:ilvl="2" w:tplc="04090005" w:tentative="1">
+      <w:start w:val="1"/>
+      <w:numFmt w:val="bullet"/>
+      <w:lvlText w:val=""/>
+      <w:lvlJc w:val="left"/>
+      <w:pPr>
+        <w:ind w:left="2520" w:hanging="360"/>
+      </w:pPr>
+      <w:rPr>
+        <w:rFonts w:ascii="Wingdings" w:hAnsi="Wingdings" w:hint="default"/>
+      </w:rPr>
+    </w:lvl>
+    <w:lvl w:ilvl="3" w:tplc="04090001" w:tentative="1">
+      <w:start w:val="1"/>
+      <w:numFmt w:val="bullet"/>
+      <w:lvlText w:val=""/>
+      <w:lvlJc w:val="left"/>
+      <w:pPr>
+        <w:ind w:left="3240" w:hanging="360"/>
+      </w:pPr>
+      <w:rPr>
+        <w:rFonts w:ascii="Symbol" w:hAnsi="Symbol" w:hint="default"/>
+      </w:rPr>
+    </w:lvl>
+    <w:lvl w:ilvl="4" w:tplc="04090003" w:tentative="1">
+      <w:start w:val="1"/>
+      <w:numFmt w:val="bullet"/>
+      <w:lvlText w:val="o"/>
+      <w:lvlJc w:val="left"/>
+      <w:pPr>
+        <w:ind w:left="3960" w:hanging="360"/>
+      </w:pPr>
+      <w:rPr>
+        <w:rFonts w:ascii="Courier New" w:hAnsi="Courier New" w:cs="Courier New" w:hint="default"/>
+      </w:rPr>
+    </w:lvl>
+    <w:lvl w:ilvl="5" w:tplc="04090005" w:tentative="1">
+      <w:start w:val="1"/>
+      <w:numFmt w:val="bullet"/>
+      <w:lvlText w:val=""/>
+      <w:lvlJc w:val="left"/>
+      <w:pPr>
+        <w:ind w:left="4680" w:hanging="360"/>
+      </w:pPr>
+      <w:rPr>
+        <w:rFonts w:ascii="Wingdings" w:hAnsi="Wingdings" w:hint="default"/>
+      </w:rPr>
+    </w:lvl>
+    <w:lvl w:ilvl="6" w:tplc="04090001" w:tentative="1">
+      <w:start w:val="1"/>
+      <w:numFmt w:val="bullet"/>
+      <w:lvlText w:val=""/>
+      <w:lvlJc w:val="left"/>
+      <w:pPr>
+        <w:ind w:left="5400" w:hanging="360"/>
+      </w:pPr>
+      <w:rPr>
+        <w:rFonts w:ascii="Symbol" w:hAnsi="Symbol" w:hint="default"/>
+      </w:rPr>
+    </w:lvl>
+    <w:lvl w:ilvl="7" w:tplc="04090003" w:tentative="1">
+      <w:start w:val="1"/>
+      <w:numFmt w:val="bullet"/>
+      <w:lvlText w:val="o"/>
+      <w:lvlJc w:val="left"/>
+      <w:pPr>
+        <w:ind w:left="6120" w:hanging="360"/>
+      </w:pPr>
+      <w:rPr>
+        <w:rFonts w:ascii="Courier New" w:hAnsi="Courier New" w:cs="Courier New" w:hint="default"/>
+      </w:rPr>
+    </w:lvl>
+    <w:lvl w:ilvl="8" w:tplc="04090005" w:tentative="1">
+      <w:start w:val="1"/>
+      <w:numFmt w:val="bullet"/>
+      <w:lvlText w:val=""/>
+      <w:lvlJc w:val="left"/>
+      <w:pPr>
+        <w:ind w:left="6840" w:hanging="360"/>
+      </w:pPr>
+      <w:rPr>
+        <w:rFonts w:ascii="Wingdings" w:hAnsi="Wingdings" w:hint="default"/>
+      </w:rPr>
+    </w:lvl>
+  </w:abstractNum>
+  <w:abstractNum w:abstractNumId="1" w15:restartNumberingAfterBreak="0">
     <w:nsid w:val="04196114"/>
     <w:multiLevelType w:val="hybridMultilevel"/>
     <w:tmpl w:val="6D12D79C"/>
@@ -1312,7 +1676,7 @@
       </w:pPr>
     </w:lvl>
   </w:abstractNum>
-  <w:abstractNum w:abstractNumId="1" w15:restartNumberingAfterBreak="0">
+  <w:abstractNum w:abstractNumId="2" w15:restartNumberingAfterBreak="0">
     <w:nsid w:val="16B4338D"/>
     <w:multiLevelType w:val="hybridMultilevel"/>
     <w:tmpl w:val="8522EFF4"/>
@@ -1403,7 +1767,7 @@
       </w:pPr>
     </w:lvl>
   </w:abstractNum>
-  <w:abstractNum w:abstractNumId="2" w15:restartNumberingAfterBreak="0">
+  <w:abstractNum w:abstractNumId="3" w15:restartNumberingAfterBreak="0">
     <w:nsid w:val="30AF6FB2"/>
     <w:multiLevelType w:val="hybridMultilevel"/>
     <w:tmpl w:val="8522EFF4"/>
@@ -1494,7 +1858,7 @@
       </w:pPr>
     </w:lvl>
   </w:abstractNum>
-  <w:abstractNum w:abstractNumId="3" w15:restartNumberingAfterBreak="0">
+  <w:abstractNum w:abstractNumId="4" w15:restartNumberingAfterBreak="0">
     <w:nsid w:val="3343540B"/>
     <w:multiLevelType w:val="hybridMultilevel"/>
     <w:tmpl w:val="8522EFF4"/>
@@ -1585,7 +1949,7 @@
       </w:pPr>
     </w:lvl>
   </w:abstractNum>
-  <w:abstractNum w:abstractNumId="4" w15:restartNumberingAfterBreak="0">
+  <w:abstractNum w:abstractNumId="5" w15:restartNumberingAfterBreak="0">
     <w:nsid w:val="36867215"/>
     <w:multiLevelType w:val="hybridMultilevel"/>
     <w:tmpl w:val="8522EFF4"/>
@@ -1676,7 +2040,7 @@
       </w:pPr>
     </w:lvl>
   </w:abstractNum>
-  <w:abstractNum w:abstractNumId="5" w15:restartNumberingAfterBreak="0">
+  <w:abstractNum w:abstractNumId="6" w15:restartNumberingAfterBreak="0">
     <w:nsid w:val="76C10BED"/>
     <w:multiLevelType w:val="hybridMultilevel"/>
     <w:tmpl w:val="8522EFF4"/>
@@ -1768,22 +2132,25 @@
     </w:lvl>
   </w:abstractNum>
   <w:num w:numId="1" w16cid:durableId="492841033">
+    <w:abstractNumId w:val="2"/>
+  </w:num>
+  <w:num w:numId="2" w16cid:durableId="2026050414">
     <w:abstractNumId w:val="1"/>
   </w:num>
-  <w:num w:numId="2" w16cid:durableId="2026050414">
-    <w:abstractNumId w:val="0"/>
+  <w:num w:numId="3" w16cid:durableId="1577977790">
+    <w:abstractNumId w:val="5"/>
   </w:num>
-  <w:num w:numId="3" w16cid:durableId="1577977790">
+  <w:num w:numId="4" w16cid:durableId="2124298102">
     <w:abstractNumId w:val="4"/>
   </w:num>
-  <w:num w:numId="4" w16cid:durableId="2124298102">
+  <w:num w:numId="5" w16cid:durableId="1405372038">
     <w:abstractNumId w:val="3"/>
   </w:num>
-  <w:num w:numId="5" w16cid:durableId="1405372038">
-    <w:abstractNumId w:val="2"/>
+  <w:num w:numId="6" w16cid:durableId="1175534639">
+    <w:abstractNumId w:val="6"/>
   </w:num>
-  <w:num w:numId="6" w16cid:durableId="1175534639">
-    <w:abstractNumId w:val="5"/>
+  <w:num w:numId="7" w16cid:durableId="1987471521">
+    <w:abstractNumId w:val="0"/>
   </w:num>
 </w:numbering>
 </file>
@@ -2186,11 +2553,11 @@
     <w:qFormat/>
     <w:rsid w:val="00C15D2A"/>
   </w:style>
-  <w:style w:type="paragraph" w:styleId="Titre1">
+  <w:style w:type="paragraph" w:styleId="Heading1">
     <w:name w:val="heading 1"/>
     <w:basedOn w:val="Normal"/>
     <w:next w:val="Normal"/>
-    <w:link w:val="Titre1Car"/>
+    <w:link w:val="Heading1Char"/>
     <w:uiPriority w:val="9"/>
     <w:qFormat/>
     <w:rsid w:val="006221E7"/>
@@ -2207,11 +2574,11 @@
       <w:szCs w:val="32"/>
     </w:rPr>
   </w:style>
-  <w:style w:type="paragraph" w:styleId="Titre2">
+  <w:style w:type="paragraph" w:styleId="Heading2">
     <w:name w:val="heading 2"/>
     <w:basedOn w:val="Normal"/>
     <w:next w:val="Normal"/>
-    <w:link w:val="Titre2Car"/>
+    <w:link w:val="Heading2Char"/>
     <w:uiPriority w:val="9"/>
     <w:semiHidden/>
     <w:unhideWhenUsed/>
@@ -2230,11 +2597,11 @@
       <w:szCs w:val="28"/>
     </w:rPr>
   </w:style>
-  <w:style w:type="paragraph" w:styleId="Titre3">
+  <w:style w:type="paragraph" w:styleId="Heading3">
     <w:name w:val="heading 3"/>
     <w:basedOn w:val="Normal"/>
     <w:next w:val="Normal"/>
-    <w:link w:val="Titre3Car"/>
+    <w:link w:val="Heading3Char"/>
     <w:uiPriority w:val="9"/>
     <w:semiHidden/>
     <w:unhideWhenUsed/>
@@ -2253,11 +2620,11 @@
       <w:szCs w:val="24"/>
     </w:rPr>
   </w:style>
-  <w:style w:type="paragraph" w:styleId="Titre4">
+  <w:style w:type="paragraph" w:styleId="Heading4">
     <w:name w:val="heading 4"/>
     <w:basedOn w:val="Normal"/>
     <w:next w:val="Normal"/>
-    <w:link w:val="Titre4Car"/>
+    <w:link w:val="Heading4Char"/>
     <w:uiPriority w:val="9"/>
     <w:semiHidden/>
     <w:unhideWhenUsed/>
@@ -2275,11 +2642,11 @@
       <w:szCs w:val="22"/>
     </w:rPr>
   </w:style>
-  <w:style w:type="paragraph" w:styleId="Titre5">
+  <w:style w:type="paragraph" w:styleId="Heading5">
     <w:name w:val="heading 5"/>
     <w:basedOn w:val="Normal"/>
     <w:next w:val="Normal"/>
-    <w:link w:val="Titre5Car"/>
+    <w:link w:val="Heading5Char"/>
     <w:uiPriority w:val="9"/>
     <w:semiHidden/>
     <w:unhideWhenUsed/>
@@ -2298,11 +2665,11 @@
       <w:szCs w:val="22"/>
     </w:rPr>
   </w:style>
-  <w:style w:type="paragraph" w:styleId="Titre6">
+  <w:style w:type="paragraph" w:styleId="Heading6">
     <w:name w:val="heading 6"/>
     <w:basedOn w:val="Normal"/>
     <w:next w:val="Normal"/>
-    <w:link w:val="Titre6Car"/>
+    <w:link w:val="Heading6Char"/>
     <w:uiPriority w:val="9"/>
     <w:semiHidden/>
     <w:unhideWhenUsed/>
@@ -2323,11 +2690,11 @@
       <w:szCs w:val="21"/>
     </w:rPr>
   </w:style>
-  <w:style w:type="paragraph" w:styleId="Titre7">
+  <w:style w:type="paragraph" w:styleId="Heading7">
     <w:name w:val="heading 7"/>
     <w:basedOn w:val="Normal"/>
     <w:next w:val="Normal"/>
-    <w:link w:val="Titre7Car"/>
+    <w:link w:val="Heading7Char"/>
     <w:uiPriority w:val="9"/>
     <w:semiHidden/>
     <w:unhideWhenUsed/>
@@ -2348,11 +2715,11 @@
       <w:szCs w:val="21"/>
     </w:rPr>
   </w:style>
-  <w:style w:type="paragraph" w:styleId="Titre8">
+  <w:style w:type="paragraph" w:styleId="Heading8">
     <w:name w:val="heading 8"/>
     <w:basedOn w:val="Normal"/>
     <w:next w:val="Normal"/>
-    <w:link w:val="Titre8Car"/>
+    <w:link w:val="Heading8Char"/>
     <w:uiPriority w:val="9"/>
     <w:semiHidden/>
     <w:unhideWhenUsed/>
@@ -2371,11 +2738,11 @@
       <w:color w:val="44546A" w:themeColor="text2"/>
     </w:rPr>
   </w:style>
-  <w:style w:type="paragraph" w:styleId="Titre9">
+  <w:style w:type="paragraph" w:styleId="Heading9">
     <w:name w:val="heading 9"/>
     <w:basedOn w:val="Normal"/>
     <w:next w:val="Normal"/>
-    <w:link w:val="Titre9Car"/>
+    <w:link w:val="Heading9Char"/>
     <w:uiPriority w:val="9"/>
     <w:semiHidden/>
     <w:unhideWhenUsed/>
@@ -2396,13 +2763,13 @@
       <w:color w:val="44546A" w:themeColor="text2"/>
     </w:rPr>
   </w:style>
-  <w:style w:type="character" w:default="1" w:styleId="Policepardfaut">
+  <w:style w:type="character" w:default="1" w:styleId="DefaultParagraphFont">
     <w:name w:val="Default Paragraph Font"/>
     <w:uiPriority w:val="1"/>
     <w:semiHidden/>
     <w:unhideWhenUsed/>
   </w:style>
-  <w:style w:type="table" w:default="1" w:styleId="TableauNormal">
+  <w:style w:type="table" w:default="1" w:styleId="TableNormal">
     <w:name w:val="Normal Table"/>
     <w:uiPriority w:val="99"/>
     <w:semiHidden/>
@@ -2417,16 +2784,16 @@
       </w:tblCellMar>
     </w:tblPr>
   </w:style>
-  <w:style w:type="numbering" w:default="1" w:styleId="Aucuneliste">
+  <w:style w:type="numbering" w:default="1" w:styleId="NoList">
     <w:name w:val="No List"/>
     <w:uiPriority w:val="99"/>
     <w:semiHidden/>
     <w:unhideWhenUsed/>
   </w:style>
-  <w:style w:type="character" w:customStyle="1" w:styleId="Titre1Car">
-    <w:name w:val="Titre 1 Car"/>
-    <w:basedOn w:val="Policepardfaut"/>
-    <w:link w:val="Titre1"/>
+  <w:style w:type="character" w:customStyle="1" w:styleId="Heading1Char">
+    <w:name w:val="Heading 1 Char"/>
+    <w:basedOn w:val="DefaultParagraphFont"/>
+    <w:link w:val="Heading1"/>
     <w:uiPriority w:val="9"/>
     <w:rsid w:val="006221E7"/>
     <w:rPr>
@@ -2436,10 +2803,10 @@
       <w:szCs w:val="32"/>
     </w:rPr>
   </w:style>
-  <w:style w:type="character" w:customStyle="1" w:styleId="Titre2Car">
-    <w:name w:val="Titre 2 Car"/>
-    <w:basedOn w:val="Policepardfaut"/>
-    <w:link w:val="Titre2"/>
+  <w:style w:type="character" w:customStyle="1" w:styleId="Heading2Char">
+    <w:name w:val="Heading 2 Char"/>
+    <w:basedOn w:val="DefaultParagraphFont"/>
+    <w:link w:val="Heading2"/>
     <w:uiPriority w:val="9"/>
     <w:semiHidden/>
     <w:rsid w:val="006221E7"/>
@@ -2450,10 +2817,10 @@
       <w:szCs w:val="28"/>
     </w:rPr>
   </w:style>
-  <w:style w:type="character" w:customStyle="1" w:styleId="Titre3Car">
-    <w:name w:val="Titre 3 Car"/>
-    <w:basedOn w:val="Policepardfaut"/>
-    <w:link w:val="Titre3"/>
+  <w:style w:type="character" w:customStyle="1" w:styleId="Heading3Char">
+    <w:name w:val="Heading 3 Char"/>
+    <w:basedOn w:val="DefaultParagraphFont"/>
+    <w:link w:val="Heading3"/>
     <w:uiPriority w:val="9"/>
     <w:semiHidden/>
     <w:rsid w:val="006221E7"/>
@@ -2464,10 +2831,10 @@
       <w:szCs w:val="24"/>
     </w:rPr>
   </w:style>
-  <w:style w:type="character" w:customStyle="1" w:styleId="Titre4Car">
-    <w:name w:val="Titre 4 Car"/>
-    <w:basedOn w:val="Policepardfaut"/>
-    <w:link w:val="Titre4"/>
+  <w:style w:type="character" w:customStyle="1" w:styleId="Heading4Char">
+    <w:name w:val="Heading 4 Char"/>
+    <w:basedOn w:val="DefaultParagraphFont"/>
+    <w:link w:val="Heading4"/>
     <w:uiPriority w:val="9"/>
     <w:semiHidden/>
     <w:rsid w:val="006221E7"/>
@@ -2477,10 +2844,10 @@
       <w:szCs w:val="22"/>
     </w:rPr>
   </w:style>
-  <w:style w:type="character" w:customStyle="1" w:styleId="Titre5Car">
-    <w:name w:val="Titre 5 Car"/>
-    <w:basedOn w:val="Policepardfaut"/>
-    <w:link w:val="Titre5"/>
+  <w:style w:type="character" w:customStyle="1" w:styleId="Heading5Char">
+    <w:name w:val="Heading 5 Char"/>
+    <w:basedOn w:val="DefaultParagraphFont"/>
+    <w:link w:val="Heading5"/>
     <w:uiPriority w:val="9"/>
     <w:semiHidden/>
     <w:rsid w:val="006221E7"/>
@@ -2491,10 +2858,10 @@
       <w:szCs w:val="22"/>
     </w:rPr>
   </w:style>
-  <w:style w:type="character" w:customStyle="1" w:styleId="Titre6Car">
-    <w:name w:val="Titre 6 Car"/>
-    <w:basedOn w:val="Policepardfaut"/>
-    <w:link w:val="Titre6"/>
+  <w:style w:type="character" w:customStyle="1" w:styleId="Heading6Char">
+    <w:name w:val="Heading 6 Char"/>
+    <w:basedOn w:val="DefaultParagraphFont"/>
+    <w:link w:val="Heading6"/>
     <w:uiPriority w:val="9"/>
     <w:semiHidden/>
     <w:rsid w:val="006221E7"/>
@@ -2507,10 +2874,10 @@
       <w:szCs w:val="21"/>
     </w:rPr>
   </w:style>
-  <w:style w:type="character" w:customStyle="1" w:styleId="Titre7Car">
-    <w:name w:val="Titre 7 Car"/>
-    <w:basedOn w:val="Policepardfaut"/>
-    <w:link w:val="Titre7"/>
+  <w:style w:type="character" w:customStyle="1" w:styleId="Heading7Char">
+    <w:name w:val="Heading 7 Char"/>
+    <w:basedOn w:val="DefaultParagraphFont"/>
+    <w:link w:val="Heading7"/>
     <w:uiPriority w:val="9"/>
     <w:semiHidden/>
     <w:rsid w:val="006221E7"/>
@@ -2523,10 +2890,10 @@
       <w:szCs w:val="21"/>
     </w:rPr>
   </w:style>
-  <w:style w:type="character" w:customStyle="1" w:styleId="Titre8Car">
-    <w:name w:val="Titre 8 Car"/>
-    <w:basedOn w:val="Policepardfaut"/>
-    <w:link w:val="Titre8"/>
+  <w:style w:type="character" w:customStyle="1" w:styleId="Heading8Char">
+    <w:name w:val="Heading 8 Char"/>
+    <w:basedOn w:val="DefaultParagraphFont"/>
+    <w:link w:val="Heading8"/>
     <w:uiPriority w:val="9"/>
     <w:semiHidden/>
     <w:rsid w:val="006221E7"/>
@@ -2537,10 +2904,10 @@
       <w:color w:val="44546A" w:themeColor="text2"/>
     </w:rPr>
   </w:style>
-  <w:style w:type="character" w:customStyle="1" w:styleId="Titre9Car">
-    <w:name w:val="Titre 9 Car"/>
-    <w:basedOn w:val="Policepardfaut"/>
-    <w:link w:val="Titre9"/>
+  <w:style w:type="character" w:customStyle="1" w:styleId="Heading9Char">
+    <w:name w:val="Heading 9 Char"/>
+    <w:basedOn w:val="DefaultParagraphFont"/>
+    <w:link w:val="Heading9"/>
     <w:uiPriority w:val="9"/>
     <w:semiHidden/>
     <w:rsid w:val="006221E7"/>
@@ -2553,7 +2920,7 @@
       <w:color w:val="44546A" w:themeColor="text2"/>
     </w:rPr>
   </w:style>
-  <w:style w:type="paragraph" w:styleId="Lgende">
+  <w:style w:type="paragraph" w:styleId="Caption">
     <w:name w:val="caption"/>
     <w:basedOn w:val="Normal"/>
     <w:next w:val="Normal"/>
@@ -2573,11 +2940,11 @@
       <w:spacing w:val="6"/>
     </w:rPr>
   </w:style>
-  <w:style w:type="paragraph" w:styleId="Titre">
+  <w:style w:type="paragraph" w:styleId="Title">
     <w:name w:val="Title"/>
     <w:basedOn w:val="Normal"/>
     <w:next w:val="Normal"/>
-    <w:link w:val="TitreCar"/>
+    <w:link w:val="TitleChar"/>
     <w:uiPriority w:val="10"/>
     <w:qFormat/>
     <w:rsid w:val="006221E7"/>
@@ -2593,10 +2960,10 @@
       <w:szCs w:val="56"/>
     </w:rPr>
   </w:style>
-  <w:style w:type="character" w:customStyle="1" w:styleId="TitreCar">
-    <w:name w:val="Titre Car"/>
-    <w:basedOn w:val="Policepardfaut"/>
-    <w:link w:val="Titre"/>
+  <w:style w:type="character" w:customStyle="1" w:styleId="TitleChar">
+    <w:name w:val="Title Char"/>
+    <w:basedOn w:val="DefaultParagraphFont"/>
+    <w:link w:val="Title"/>
     <w:uiPriority w:val="10"/>
     <w:rsid w:val="006221E7"/>
     <w:rPr>
@@ -2607,11 +2974,11 @@
       <w:szCs w:val="56"/>
     </w:rPr>
   </w:style>
-  <w:style w:type="paragraph" w:styleId="Sous-titre">
+  <w:style w:type="paragraph" w:styleId="Subtitle">
     <w:name w:val="Subtitle"/>
     <w:basedOn w:val="Normal"/>
     <w:next w:val="Normal"/>
-    <w:link w:val="Sous-titreCar"/>
+    <w:link w:val="SubtitleChar"/>
     <w:uiPriority w:val="11"/>
     <w:qFormat/>
     <w:rsid w:val="006221E7"/>
@@ -2627,10 +2994,10 @@
       <w:szCs w:val="24"/>
     </w:rPr>
   </w:style>
-  <w:style w:type="character" w:customStyle="1" w:styleId="Sous-titreCar">
-    <w:name w:val="Sous-titre Car"/>
-    <w:basedOn w:val="Policepardfaut"/>
-    <w:link w:val="Sous-titre"/>
+  <w:style w:type="character" w:customStyle="1" w:styleId="SubtitleChar">
+    <w:name w:val="Subtitle Char"/>
+    <w:basedOn w:val="DefaultParagraphFont"/>
+    <w:link w:val="Subtitle"/>
     <w:uiPriority w:val="11"/>
     <w:rsid w:val="006221E7"/>
     <w:rPr>
@@ -2639,9 +3006,9 @@
       <w:szCs w:val="24"/>
     </w:rPr>
   </w:style>
-  <w:style w:type="character" w:styleId="lev">
+  <w:style w:type="character" w:styleId="Strong">
     <w:name w:val="Strong"/>
-    <w:basedOn w:val="Policepardfaut"/>
+    <w:basedOn w:val="DefaultParagraphFont"/>
     <w:uiPriority w:val="22"/>
     <w:qFormat/>
     <w:rsid w:val="006221E7"/>
@@ -2650,9 +3017,9 @@
       <w:bCs/>
     </w:rPr>
   </w:style>
-  <w:style w:type="character" w:styleId="Accentuation">
+  <w:style w:type="character" w:styleId="Emphasis">
     <w:name w:val="Emphasis"/>
-    <w:basedOn w:val="Policepardfaut"/>
+    <w:basedOn w:val="DefaultParagraphFont"/>
     <w:uiPriority w:val="20"/>
     <w:qFormat/>
     <w:rsid w:val="006221E7"/>
@@ -2661,9 +3028,9 @@
       <w:iCs/>
     </w:rPr>
   </w:style>
-  <w:style w:type="paragraph" w:styleId="Sansinterligne">
+  <w:style w:type="paragraph" w:styleId="NoSpacing">
     <w:name w:val="No Spacing"/>
-    <w:link w:val="SansinterligneCar"/>
+    <w:link w:val="NoSpacingChar"/>
     <w:uiPriority w:val="1"/>
     <w:qFormat/>
     <w:rsid w:val="006221E7"/>
@@ -2671,11 +3038,11 @@
       <w:spacing w:after="0" w:line="240" w:lineRule="auto"/>
     </w:pPr>
   </w:style>
-  <w:style w:type="paragraph" w:styleId="Citation">
+  <w:style w:type="paragraph" w:styleId="Quote">
     <w:name w:val="Quote"/>
     <w:basedOn w:val="Normal"/>
     <w:next w:val="Normal"/>
-    <w:link w:val="CitationCar"/>
+    <w:link w:val="QuoteChar"/>
     <w:uiPriority w:val="29"/>
     <w:qFormat/>
     <w:rsid w:val="006221E7"/>
@@ -2689,10 +3056,10 @@
       <w:color w:val="404040" w:themeColor="text1" w:themeTint="BF"/>
     </w:rPr>
   </w:style>
-  <w:style w:type="character" w:customStyle="1" w:styleId="CitationCar">
-    <w:name w:val="Citation Car"/>
-    <w:basedOn w:val="Policepardfaut"/>
-    <w:link w:val="Citation"/>
+  <w:style w:type="character" w:customStyle="1" w:styleId="QuoteChar">
+    <w:name w:val="Quote Char"/>
+    <w:basedOn w:val="DefaultParagraphFont"/>
+    <w:link w:val="Quote"/>
     <w:uiPriority w:val="29"/>
     <w:rsid w:val="006221E7"/>
     <w:rPr>
@@ -2701,11 +3068,11 @@
       <w:color w:val="404040" w:themeColor="text1" w:themeTint="BF"/>
     </w:rPr>
   </w:style>
-  <w:style w:type="paragraph" w:styleId="Citationintense">
+  <w:style w:type="paragraph" w:styleId="IntenseQuote">
     <w:name w:val="Intense Quote"/>
     <w:basedOn w:val="Normal"/>
     <w:next w:val="Normal"/>
-    <w:link w:val="CitationintenseCar"/>
+    <w:link w:val="IntenseQuoteChar"/>
     <w:uiPriority w:val="30"/>
     <w:qFormat/>
     <w:rsid w:val="006221E7"/>
@@ -2723,10 +3090,10 @@
       <w:szCs w:val="28"/>
     </w:rPr>
   </w:style>
-  <w:style w:type="character" w:customStyle="1" w:styleId="CitationintenseCar">
-    <w:name w:val="Citation intense Car"/>
-    <w:basedOn w:val="Policepardfaut"/>
-    <w:link w:val="Citationintense"/>
+  <w:style w:type="character" w:customStyle="1" w:styleId="IntenseQuoteChar">
+    <w:name w:val="Intense Quote Char"/>
+    <w:basedOn w:val="DefaultParagraphFont"/>
+    <w:link w:val="IntenseQuote"/>
     <w:uiPriority w:val="30"/>
     <w:rsid w:val="006221E7"/>
     <w:rPr>
@@ -2736,9 +3103,9 @@
       <w:szCs w:val="28"/>
     </w:rPr>
   </w:style>
-  <w:style w:type="character" w:styleId="Accentuationlgre">
+  <w:style w:type="character" w:styleId="SubtleEmphasis">
     <w:name w:val="Subtle Emphasis"/>
-    <w:basedOn w:val="Policepardfaut"/>
+    <w:basedOn w:val="DefaultParagraphFont"/>
     <w:uiPriority w:val="19"/>
     <w:qFormat/>
     <w:rsid w:val="006221E7"/>
@@ -2748,9 +3115,9 @@
       <w:color w:val="404040" w:themeColor="text1" w:themeTint="BF"/>
     </w:rPr>
   </w:style>
-  <w:style w:type="character" w:styleId="Accentuationintense">
+  <w:style w:type="character" w:styleId="IntenseEmphasis">
     <w:name w:val="Intense Emphasis"/>
-    <w:basedOn w:val="Policepardfaut"/>
+    <w:basedOn w:val="DefaultParagraphFont"/>
     <w:uiPriority w:val="21"/>
     <w:qFormat/>
     <w:rsid w:val="006221E7"/>
@@ -2761,9 +3128,9 @@
       <w:iCs/>
     </w:rPr>
   </w:style>
-  <w:style w:type="character" w:styleId="Rfrencelgre">
+  <w:style w:type="character" w:styleId="SubtleReference">
     <w:name w:val="Subtle Reference"/>
-    <w:basedOn w:val="Policepardfaut"/>
+    <w:basedOn w:val="DefaultParagraphFont"/>
     <w:uiPriority w:val="31"/>
     <w:qFormat/>
     <w:rsid w:val="006221E7"/>
@@ -2773,9 +3140,9 @@
       <w:u w:val="single" w:color="7F7F7F" w:themeColor="text1" w:themeTint="80"/>
     </w:rPr>
   </w:style>
-  <w:style w:type="character" w:styleId="Rfrenceintense">
+  <w:style w:type="character" w:styleId="IntenseReference">
     <w:name w:val="Intense Reference"/>
-    <w:basedOn w:val="Policepardfaut"/>
+    <w:basedOn w:val="DefaultParagraphFont"/>
     <w:uiPriority w:val="32"/>
     <w:qFormat/>
     <w:rsid w:val="006221E7"/>
@@ -2787,9 +3154,9 @@
       <w:u w:val="single"/>
     </w:rPr>
   </w:style>
-  <w:style w:type="character" w:styleId="Titredulivre">
+  <w:style w:type="character" w:styleId="BookTitle">
     <w:name w:val="Book Title"/>
-    <w:basedOn w:val="Policepardfaut"/>
+    <w:basedOn w:val="DefaultParagraphFont"/>
     <w:uiPriority w:val="33"/>
     <w:qFormat/>
     <w:rsid w:val="006221E7"/>
@@ -2799,9 +3166,9 @@
       <w:smallCaps/>
     </w:rPr>
   </w:style>
-  <w:style w:type="paragraph" w:styleId="En-ttedetabledesmatires">
+  <w:style w:type="paragraph" w:styleId="TOCHeading">
     <w:name w:val="TOC Heading"/>
-    <w:basedOn w:val="Titre1"/>
+    <w:basedOn w:val="Heading1"/>
     <w:next w:val="Normal"/>
     <w:uiPriority w:val="39"/>
     <w:semiHidden/>
@@ -2812,16 +3179,16 @@
       <w:outlineLvl w:val="9"/>
     </w:pPr>
   </w:style>
-  <w:style w:type="character" w:customStyle="1" w:styleId="SansinterligneCar">
-    <w:name w:val="Sans interligne Car"/>
-    <w:basedOn w:val="Policepardfaut"/>
-    <w:link w:val="Sansinterligne"/>
+  <w:style w:type="character" w:customStyle="1" w:styleId="NoSpacingChar">
+    <w:name w:val="No Spacing Char"/>
+    <w:basedOn w:val="DefaultParagraphFont"/>
+    <w:link w:val="NoSpacing"/>
     <w:uiPriority w:val="1"/>
     <w:rsid w:val="005D5BAF"/>
   </w:style>
   <w:style w:type="paragraph" w:customStyle="1" w:styleId="Style1">
     <w:name w:val="Style1"/>
-    <w:basedOn w:val="Titre1"/>
+    <w:basedOn w:val="Heading1"/>
     <w:link w:val="Style1Car"/>
     <w:qFormat/>
     <w:rsid w:val="00AA1FD0"/>
@@ -2831,10 +3198,10 @@
       <w:szCs w:val="48"/>
     </w:rPr>
   </w:style>
-  <w:style w:type="paragraph" w:styleId="En-tte">
+  <w:style w:type="paragraph" w:styleId="Header">
     <w:name w:val="header"/>
     <w:basedOn w:val="Normal"/>
-    <w:link w:val="En-tteCar"/>
+    <w:link w:val="HeaderChar"/>
     <w:uiPriority w:val="99"/>
     <w:unhideWhenUsed/>
     <w:rsid w:val="00AA1FD0"/>
@@ -2848,7 +3215,7 @@
   </w:style>
   <w:style w:type="character" w:customStyle="1" w:styleId="Style1Car">
     <w:name w:val="Style1 Car"/>
-    <w:basedOn w:val="Titre1Car"/>
+    <w:basedOn w:val="Heading1Char"/>
     <w:link w:val="Style1"/>
     <w:rsid w:val="00AA1FD0"/>
     <w:rPr>
@@ -2858,17 +3225,17 @@
       <w:szCs w:val="48"/>
     </w:rPr>
   </w:style>
-  <w:style w:type="character" w:customStyle="1" w:styleId="En-tteCar">
-    <w:name w:val="En-tête Car"/>
-    <w:basedOn w:val="Policepardfaut"/>
-    <w:link w:val="En-tte"/>
+  <w:style w:type="character" w:customStyle="1" w:styleId="HeaderChar">
+    <w:name w:val="Header Char"/>
+    <w:basedOn w:val="DefaultParagraphFont"/>
+    <w:link w:val="Header"/>
     <w:uiPriority w:val="99"/>
     <w:rsid w:val="00AA1FD0"/>
   </w:style>
-  <w:style w:type="paragraph" w:styleId="Pieddepage">
+  <w:style w:type="paragraph" w:styleId="Footer">
     <w:name w:val="footer"/>
     <w:basedOn w:val="Normal"/>
-    <w:link w:val="PieddepageCar"/>
+    <w:link w:val="FooterChar"/>
     <w:uiPriority w:val="99"/>
     <w:unhideWhenUsed/>
     <w:rsid w:val="00AA1FD0"/>
@@ -2880,16 +3247,16 @@
       <w:spacing w:after="0" w:line="240" w:lineRule="auto"/>
     </w:pPr>
   </w:style>
-  <w:style w:type="character" w:customStyle="1" w:styleId="PieddepageCar">
-    <w:name w:val="Pied de page Car"/>
-    <w:basedOn w:val="Policepardfaut"/>
-    <w:link w:val="Pieddepage"/>
+  <w:style w:type="character" w:customStyle="1" w:styleId="FooterChar">
+    <w:name w:val="Footer Char"/>
+    <w:basedOn w:val="DefaultParagraphFont"/>
+    <w:link w:val="Footer"/>
     <w:uiPriority w:val="99"/>
     <w:rsid w:val="00AA1FD0"/>
   </w:style>
-  <w:style w:type="character" w:styleId="Textedelespacerserv">
+  <w:style w:type="character" w:styleId="PlaceholderText">
     <w:name w:val="Placeholder Text"/>
-    <w:basedOn w:val="Policepardfaut"/>
+    <w:basedOn w:val="DefaultParagraphFont"/>
     <w:uiPriority w:val="99"/>
     <w:semiHidden/>
     <w:rsid w:val="00AA1FD0"/>
@@ -2897,7 +3264,7 @@
       <w:color w:val="808080"/>
     </w:rPr>
   </w:style>
-  <w:style w:type="paragraph" w:styleId="Paragraphedeliste">
+  <w:style w:type="paragraph" w:styleId="ListParagraph">
     <w:name w:val="List Paragraph"/>
     <w:basedOn w:val="Normal"/>
     <w:uiPriority w:val="34"/>

</xml_diff>

<commit_message>
Ajout du plan d'implémentation complété.
</commit_message>
<xml_diff>
--- a/etude_de_faisabilite.docx
+++ b/etude_de_faisabilite.docx
@@ -726,23 +726,14 @@
               <w:lang w:val="fr-FR"/>
             </w:rPr>
           </w:pPr>
-          <w:proofErr w:type="spellStart"/>
+          <w:bookmarkStart w:id="0" w:name="_Hlk118379503"/>
           <w:r>
             <w:rPr>
               <w:sz w:val="24"/>
               <w:szCs w:val="24"/>
               <w:lang w:val="fr-FR"/>
             </w:rPr>
-            <w:t>Rep’Aero</w:t>
-          </w:r>
-          <w:proofErr w:type="spellEnd"/>
-          <w:r>
-            <w:rPr>
-              <w:sz w:val="24"/>
-              <w:szCs w:val="24"/>
-              <w:lang w:val="fr-FR"/>
-            </w:rPr>
-            <w:t xml:space="preserve"> est une entreprise du sud-ouest de la France. Elle travaille comme sous-traitant de maintenance des pièces d’avions pour des compagnies aéronautiques qui opèrent sur des flottes d’avions de transport commerciaux ou business.</w:t>
+            <w:t>Rep’Aero est une entreprise du sud-ouest de la France. Elle travaille comme sous-traitant de maintenance des pièces d’avions pour des compagnies aéronautiques qui opèrent sur des flottes d’avions de transport commerciaux ou business.</w:t>
           </w:r>
         </w:p>
         <w:p>
@@ -776,25 +767,7 @@
               <w:szCs w:val="24"/>
               <w:lang w:val="fr-FR"/>
             </w:rPr>
-            <w:t xml:space="preserve">Les derniers mois ont été compliqué pour </w:t>
-          </w:r>
-          <w:proofErr w:type="spellStart"/>
-          <w:r>
-            <w:rPr>
-              <w:sz w:val="24"/>
-              <w:szCs w:val="24"/>
-              <w:lang w:val="fr-FR"/>
-            </w:rPr>
-            <w:t>Rep’Aero</w:t>
-          </w:r>
-          <w:proofErr w:type="spellEnd"/>
-          <w:r>
-            <w:rPr>
-              <w:sz w:val="24"/>
-              <w:szCs w:val="24"/>
-              <w:lang w:val="fr-FR"/>
-            </w:rPr>
-            <w:t xml:space="preserve"> car elle a perdu l’un de ses clients majeurs. Cet incident est dû à plusieurs facteurs :</w:t>
+            <w:t>Les derniers mois ont été compliqué pour Rep’Aero car elle a perdu l’un de ses clients majeurs. Cet incident est dû à plusieurs facteurs :</w:t>
           </w:r>
         </w:p>
         <w:p>
@@ -927,18 +900,16 @@
               <w:szCs w:val="24"/>
               <w:lang w:val="fr-FR"/>
             </w:rPr>
-            <w:t xml:space="preserve">C’est à la suite de tout cela que le dirigeant de </w:t>
+            <w:t xml:space="preserve">C’est à la suite de tout cela que le dirigeant de Rep’Aero </w:t>
           </w:r>
-          <w:proofErr w:type="spellStart"/>
           <w:r>
             <w:rPr>
               <w:sz w:val="24"/>
               <w:szCs w:val="24"/>
               <w:lang w:val="fr-FR"/>
             </w:rPr>
-            <w:t>Rep’Aero</w:t>
+            <w:t>a</w:t>
           </w:r>
-          <w:proofErr w:type="spellEnd"/>
           <w:r>
             <w:rPr>
               <w:sz w:val="24"/>
@@ -947,34 +918,22 @@
             </w:rPr>
             <w:t xml:space="preserve"> </w:t>
           </w:r>
-          <w:proofErr w:type="spellStart"/>
           <w:r>
             <w:rPr>
               <w:sz w:val="24"/>
               <w:szCs w:val="24"/>
               <w:lang w:val="fr-FR"/>
             </w:rPr>
-            <w:t>à</w:t>
+            <w:t>décid</w:t>
           </w:r>
-          <w:proofErr w:type="spellEnd"/>
           <w:r>
             <w:rPr>
               <w:sz w:val="24"/>
               <w:szCs w:val="24"/>
               <w:lang w:val="fr-FR"/>
             </w:rPr>
-            <w:t xml:space="preserve"> </w:t>
+            <w:t>é</w:t>
           </w:r>
-          <w:proofErr w:type="spellStart"/>
-          <w:r>
-            <w:rPr>
-              <w:sz w:val="24"/>
-              <w:szCs w:val="24"/>
-              <w:lang w:val="fr-FR"/>
-            </w:rPr>
-            <w:t>décidé</w:t>
-          </w:r>
-          <w:proofErr w:type="spellEnd"/>
           <w:r>
             <w:rPr>
               <w:sz w:val="24"/>
@@ -1008,6 +967,7 @@
         </w:p>
       </w:sdtContent>
     </w:sdt>
+    <w:bookmarkEnd w:id="0"/>
     <w:p>
       <w:pPr>
         <w:pStyle w:val="Heading1"/>
@@ -1701,25 +1661,7 @@
           <w:szCs w:val="24"/>
           <w:lang w:val="fr-FR"/>
         </w:rPr>
-        <w:t xml:space="preserve">L’architecte logiciel fraichement recruter qui </w:t>
-      </w:r>
-      <w:proofErr w:type="spellStart"/>
-      <w:r>
-        <w:rPr>
-          <w:sz w:val="24"/>
-          <w:szCs w:val="24"/>
-          <w:lang w:val="fr-FR"/>
-        </w:rPr>
-        <w:t>à</w:t>
-      </w:r>
-      <w:proofErr w:type="spellEnd"/>
-      <w:r>
-        <w:rPr>
-          <w:sz w:val="24"/>
-          <w:szCs w:val="24"/>
-          <w:lang w:val="fr-FR"/>
-        </w:rPr>
-        <w:t xml:space="preserve"> pour but d’encadrer la migration vers la nouvelle architecture en maintenant la capacité opérationnelle de l’entreprise.</w:t>
+        <w:t>L’architecte logiciel fraichement recruter qui à pour but d’encadrer la migration vers la nouvelle architecture en maintenant la capacité opérationnelle de l’entreprise.</w:t>
       </w:r>
     </w:p>
     <w:p>
@@ -1770,25 +1712,7 @@
           <w:szCs w:val="24"/>
           <w:lang w:val="fr-FR"/>
         </w:rPr>
-        <w:t xml:space="preserve">Les clients de l’entreprise qui ont des attentes en termes d’efficacité de la part de </w:t>
-      </w:r>
-      <w:proofErr w:type="spellStart"/>
-      <w:r>
-        <w:rPr>
-          <w:sz w:val="24"/>
-          <w:szCs w:val="24"/>
-          <w:lang w:val="fr-FR"/>
-        </w:rPr>
-        <w:t>Rep’Aero</w:t>
-      </w:r>
-      <w:proofErr w:type="spellEnd"/>
-      <w:r>
-        <w:rPr>
-          <w:sz w:val="24"/>
-          <w:szCs w:val="24"/>
-          <w:lang w:val="fr-FR"/>
-        </w:rPr>
-        <w:t>.</w:t>
+        <w:t>Les clients de l’entreprise qui ont des attentes en termes d’efficacité de la part de Rep’Aero.</w:t>
       </w:r>
     </w:p>
     <w:p>
@@ -3047,27 +2971,7 @@
           <w:u w:val="single"/>
           <w:lang w:val="fr-FR"/>
         </w:rPr>
-        <w:t xml:space="preserve">Les décideurs </w:t>
-      </w:r>
-      <w:proofErr w:type="spellStart"/>
-      <w:r>
-        <w:rPr>
-          <w:i/>
-          <w:iCs/>
-          <w:u w:val="single"/>
-          <w:lang w:val="fr-FR"/>
-        </w:rPr>
-        <w:t>seront-ils</w:t>
-      </w:r>
-      <w:proofErr w:type="spellEnd"/>
-      <w:r>
-        <w:rPr>
-          <w:i/>
-          <w:iCs/>
-          <w:u w:val="single"/>
-          <w:lang w:val="fr-FR"/>
-        </w:rPr>
-        <w:t xml:space="preserve"> disponibles pendant le déroulement du projet ?</w:t>
+        <w:t>Les décideurs seront-ils disponibles pendant le déroulement du projet ?</w:t>
       </w:r>
     </w:p>
     <w:p>
@@ -3211,21 +3115,7 @@
         <w:rPr>
           <w:lang w:val="fr-FR"/>
         </w:rPr>
-        <w:t xml:space="preserve">Non, </w:t>
-      </w:r>
-      <w:proofErr w:type="spellStart"/>
-      <w:r>
-        <w:rPr>
-          <w:lang w:val="fr-FR"/>
-        </w:rPr>
-        <w:t>Rep’aero</w:t>
-      </w:r>
-      <w:proofErr w:type="spellEnd"/>
-      <w:r>
-        <w:rPr>
-          <w:lang w:val="fr-FR"/>
-        </w:rPr>
-        <w:t xml:space="preserve"> comporte peu d’acteur donc la chaine de commandement est facile à identifier</w:t>
+        <w:t>Non, Rep’aero comporte peu d’acteur donc la chaine de commandement est facile à identifier</w:t>
       </w:r>
     </w:p>
     <w:p>
@@ -3327,27 +3217,7 @@
           <w:szCs w:val="24"/>
           <w:lang w:val="fr-FR"/>
         </w:rPr>
-        <w:t xml:space="preserve">Oui, données clients/fournisseurs (bancaires, personnels, </w:t>
-      </w:r>
-      <w:proofErr w:type="spellStart"/>
-      <w:r>
-        <w:rPr>
-          <w:rFonts w:ascii="Times New Roman" w:hAnsi="Times New Roman" w:cs="Times New Roman"/>
-          <w:sz w:val="24"/>
-          <w:szCs w:val="24"/>
-          <w:lang w:val="fr-FR"/>
-        </w:rPr>
-        <w:t>etc</w:t>
-      </w:r>
-      <w:proofErr w:type="spellEnd"/>
-      <w:r>
-        <w:rPr>
-          <w:rFonts w:ascii="Times New Roman" w:hAnsi="Times New Roman" w:cs="Times New Roman"/>
-          <w:sz w:val="24"/>
-          <w:szCs w:val="24"/>
-          <w:lang w:val="fr-FR"/>
-        </w:rPr>
-        <w:t>).</w:t>
+        <w:t>Oui, données clients/fournisseurs (bancaires, personnels, etc).</w:t>
       </w:r>
     </w:p>
     <w:p>
@@ -4551,21 +4421,7 @@
         <w:rPr>
           <w:lang w:val="fr-FR"/>
         </w:rPr>
-        <w:t xml:space="preserve">Pour résumé, le système dans son ensemble manque d’IHM pour permettre un accès simple aux informations. Il manque d’automatisme, trop d’opération sont faites manuellement, ce qui </w:t>
-      </w:r>
-      <w:proofErr w:type="spellStart"/>
-      <w:r>
-        <w:rPr>
-          <w:lang w:val="fr-FR"/>
-        </w:rPr>
-        <w:t>à</w:t>
-      </w:r>
-      <w:proofErr w:type="spellEnd"/>
-      <w:r>
-        <w:rPr>
-          <w:lang w:val="fr-FR"/>
-        </w:rPr>
-        <w:t xml:space="preserve"> pour conséquence de demander aux employés beaucoup de temps et d’effort sur des tâches simple qui pourrait être automatisés.</w:t>
+        <w:t>Pour résumé, le système dans son ensemble manque d’IHM pour permettre un accès simple aux informations. Il manque d’automatisme, trop d’opération sont faites manuellement, ce qui à pour conséquence de demander aux employés beaucoup de temps et d’effort sur des tâches simple qui pourrait être automatisés.</w:t>
       </w:r>
     </w:p>
     <w:p>
@@ -5966,13 +5822,7 @@
               <w:rPr>
                 <w:lang w:val="fr-FR"/>
               </w:rPr>
-              <w:t xml:space="preserve">L’employé en charge fait l’inventaire manuellement dans un fichier </w:t>
-            </w:r>
-            <w:r>
-              <w:rPr>
-                <w:lang w:val="fr-FR"/>
-              </w:rPr>
-              <w:t>Excel</w:t>
+              <w:t>L’employé en charge fait l’inventaire manuellement dans un fichier Excel</w:t>
             </w:r>
           </w:p>
         </w:tc>
@@ -6031,19 +5881,7 @@
               <w:rPr>
                 <w:lang w:val="fr-FR"/>
               </w:rPr>
-              <w:t xml:space="preserve">Une macro </w:t>
-            </w:r>
-            <w:r>
-              <w:rPr>
-                <w:lang w:val="fr-FR"/>
-              </w:rPr>
-              <w:t>Excel</w:t>
-            </w:r>
-            <w:r>
-              <w:rPr>
-                <w:lang w:val="fr-FR"/>
-              </w:rPr>
-              <w:t xml:space="preserve"> envoie des mails à la gestion des fournisseurs</w:t>
+              <w:t>Une macro Excel envoie des mails à la gestion des fournisseurs</w:t>
             </w:r>
           </w:p>
         </w:tc>
@@ -6102,13 +5940,7 @@
               <w:rPr>
                 <w:lang w:val="fr-FR"/>
               </w:rPr>
-              <w:t xml:space="preserve">Lecture </w:t>
-            </w:r>
-            <w:r>
-              <w:rPr>
-                <w:lang w:val="fr-FR"/>
-              </w:rPr>
-              <w:t>Excel</w:t>
+              <w:t>Lecture Excel</w:t>
             </w:r>
           </w:p>
         </w:tc>
@@ -6358,19 +6190,7 @@
               <w:rPr>
                 <w:lang w:val="fr-FR"/>
               </w:rPr>
-              <w:t xml:space="preserve">La BD se met à jour automatiquement car l’application est </w:t>
-            </w:r>
-            <w:r>
-              <w:rPr>
-                <w:lang w:val="fr-FR"/>
-              </w:rPr>
-              <w:t>connectée</w:t>
-            </w:r>
-            <w:r>
-              <w:rPr>
-                <w:lang w:val="fr-FR"/>
-              </w:rPr>
-              <w:t xml:space="preserve"> au site web de la banque.</w:t>
+              <w:t>La BD se met à jour automatiquement car l’application est connectée au site web de la banque.</w:t>
             </w:r>
           </w:p>
         </w:tc>
@@ -6390,19 +6210,7 @@
               <w:rPr>
                 <w:lang w:val="fr-FR"/>
               </w:rPr>
-              <w:t>Gestion des coordon</w:t>
-            </w:r>
-            <w:r>
-              <w:rPr>
-                <w:lang w:val="fr-FR"/>
-              </w:rPr>
-              <w:t>n</w:t>
-            </w:r>
-            <w:r>
-              <w:rPr>
-                <w:lang w:val="fr-FR"/>
-              </w:rPr>
-              <w:t>ées fournisseurs</w:t>
+              <w:t>Gestion des coordonnées fournisseurs</w:t>
             </w:r>
           </w:p>
         </w:tc>
@@ -6423,13 +6231,7 @@
               </w:rPr>
             </w:pPr>
             <w:r>
-              <w:t>O</w:t>
-            </w:r>
-            <w:r>
-              <w:t>racle</w:t>
-            </w:r>
-            <w:r>
-              <w:t xml:space="preserve"> SGBD</w:t>
+              <w:t>Oracle SGBD</w:t>
             </w:r>
           </w:p>
         </w:tc>
@@ -6602,31 +6404,7 @@
         <w:rPr>
           <w:lang w:val="fr-FR"/>
         </w:rPr>
-        <w:t xml:space="preserve">L’actuel système manque cruellement d’interface homme machine avec lesquels les employés pourraient </w:t>
-      </w:r>
-      <w:r>
-        <w:rPr>
-          <w:lang w:val="fr-FR"/>
-        </w:rPr>
-        <w:t>interagir</w:t>
-      </w:r>
-      <w:r>
-        <w:rPr>
-          <w:lang w:val="fr-FR"/>
-        </w:rPr>
-        <w:t xml:space="preserve">, il y a trop de d’action qui sont réalisés directement via le gestionnaire de base de données </w:t>
-      </w:r>
-      <w:r>
-        <w:rPr>
-          <w:lang w:val="fr-FR"/>
-        </w:rPr>
-        <w:t>(Gestion</w:t>
-      </w:r>
-      <w:r>
-        <w:rPr>
-          <w:lang w:val="fr-FR"/>
-        </w:rPr>
-        <w:t xml:space="preserve"> des catalogues et coordonnées fournisseurs, gestion et suivi des clients). Ces actions prennent par conséquences beaucoup de temps à être exécuté et c’est l’une des raisons pour la</w:t>
+        <w:t>L’actuel système manque cruellement d’interface homme machine avec lesquels les employés pourraient interagir, il y a trop de d’action qui sont réalisés directement via le gestionnaire de base de données (Gestion des catalogues et coordonnées fournisseurs, gestion et suivi des clients). Ces actions prennent par conséquences beaucoup de temps à être exécuté et c’est l’une des raisons pour la</w:t>
       </w:r>
       <w:r>
         <w:rPr>
@@ -6652,105 +6430,21 @@
         <w:rPr>
           <w:lang w:val="fr-FR"/>
         </w:rPr>
-        <w:t xml:space="preserve">La gestion des stocks est catastrophique et de se faite demande beaucoup de travail à la personne les gèrent. Toutes les entrées ou sorties de pièces doivent être notifiés à la main dans un fichier </w:t>
-      </w:r>
-      <w:r>
-        <w:rPr>
-          <w:lang w:val="fr-FR"/>
-        </w:rPr>
-        <w:t>Excel</w:t>
-      </w:r>
-      <w:r>
-        <w:rPr>
-          <w:lang w:val="fr-FR"/>
-        </w:rPr>
-        <w:t xml:space="preserve">. Le prix, la nomenclature des pièces et leur disponibilité sont transmises par </w:t>
-      </w:r>
-      <w:r>
-        <w:rPr>
-          <w:lang w:val="fr-FR"/>
-        </w:rPr>
-        <w:t>Courriel</w:t>
-      </w:r>
-      <w:r>
-        <w:rPr>
-          <w:lang w:val="fr-FR"/>
-        </w:rPr>
-        <w:t xml:space="preserve"> au domaine de production.</w:t>
-      </w:r>
-    </w:p>
-    <w:p>
-      <w:pPr>
-        <w:pStyle w:val="NormalWeb"/>
-        <w:rPr>
-          <w:lang w:val="fr-FR"/>
-        </w:rPr>
-      </w:pPr>
-      <w:r>
-        <w:rPr>
-          <w:lang w:val="fr-FR"/>
-        </w:rPr>
-        <w:t>Manque d’</w:t>
-      </w:r>
-      <w:r>
-        <w:rPr>
-          <w:lang w:val="fr-FR"/>
-        </w:rPr>
-        <w:t>interopérabilité</w:t>
-      </w:r>
-      <w:r>
-        <w:rPr>
-          <w:lang w:val="fr-FR"/>
-        </w:rPr>
-        <w:t xml:space="preserve"> des différentes parties du système, on voit que </w:t>
-      </w:r>
-      <w:r>
-        <w:rPr>
-          <w:lang w:val="fr-FR"/>
-        </w:rPr>
-        <w:t>la communication</w:t>
-      </w:r>
-      <w:r>
-        <w:rPr>
-          <w:lang w:val="fr-FR"/>
-        </w:rPr>
-        <w:t xml:space="preserve"> entre </w:t>
-      </w:r>
-      <w:r>
-        <w:rPr>
-          <w:lang w:val="fr-FR"/>
-        </w:rPr>
-        <w:t>les différents systèmes</w:t>
-      </w:r>
-      <w:r>
-        <w:rPr>
-          <w:lang w:val="fr-FR"/>
-        </w:rPr>
-        <w:t xml:space="preserve"> se fait par mail, les informations sont donc </w:t>
-      </w:r>
-      <w:r>
-        <w:rPr>
-          <w:lang w:val="fr-FR"/>
-        </w:rPr>
-        <w:t>traitées</w:t>
-      </w:r>
-      <w:r>
-        <w:rPr>
-          <w:lang w:val="fr-FR"/>
-        </w:rPr>
-        <w:t xml:space="preserve"> à la main. Ceci est une perte de temps très importante qui pourrait facilement être régler en interconnectant les différentes parties </w:t>
-      </w:r>
-      <w:r>
-        <w:rPr>
-          <w:lang w:val="fr-FR"/>
-        </w:rPr>
-        <w:t>du système</w:t>
-      </w:r>
-      <w:r>
-        <w:rPr>
-          <w:lang w:val="fr-FR"/>
-        </w:rPr>
-        <w:t>.</w:t>
+        <w:t>La gestion des stocks est catastrophique et de se faite demande beaucoup de travail à la personne les gèrent. Toutes les entrées ou sorties de pièces doivent être notifiés à la main dans un fichier Excel. Le prix, la nomenclature des pièces et leur disponibilité sont transmises par Courriel au domaine de production.</w:t>
+      </w:r>
+    </w:p>
+    <w:p>
+      <w:pPr>
+        <w:pStyle w:val="NormalWeb"/>
+        <w:rPr>
+          <w:lang w:val="fr-FR"/>
+        </w:rPr>
+      </w:pPr>
+      <w:r>
+        <w:rPr>
+          <w:lang w:val="fr-FR"/>
+        </w:rPr>
+        <w:t>Manque d’interopérabilité des différentes parties du système, on voit que la communication entre les différents systèmes se fait par mail, les informations sont donc traitées à la main. Ceci est une perte de temps très importante qui pourrait facilement être régler en interconnectant les différentes parties du système.</w:t>
       </w:r>
     </w:p>
     <w:p>
@@ -6778,143 +6472,35 @@
         <w:rPr>
           <w:lang w:val="fr-FR"/>
         </w:rPr>
-        <w:t xml:space="preserve">Le système cible vient répondre </w:t>
-      </w:r>
-      <w:r>
-        <w:rPr>
-          <w:lang w:val="fr-FR"/>
-        </w:rPr>
-        <w:t>aux problématiques cités</w:t>
-      </w:r>
-      <w:r>
-        <w:rPr>
-          <w:lang w:val="fr-FR"/>
-        </w:rPr>
-        <w:t xml:space="preserve"> ci-dessus, notamment avec l’ajout de nombreuses IHM qui vont permettre aux employés d’</w:t>
-      </w:r>
-      <w:r>
-        <w:rPr>
-          <w:lang w:val="fr-FR"/>
-        </w:rPr>
-        <w:t>interagir</w:t>
-      </w:r>
-      <w:r>
-        <w:rPr>
-          <w:lang w:val="fr-FR"/>
-        </w:rPr>
-        <w:t xml:space="preserve"> avec le système de manière simple et intuitives, ce qui va </w:t>
-      </w:r>
-      <w:r>
-        <w:rPr>
-          <w:lang w:val="fr-FR"/>
-        </w:rPr>
-        <w:t>engendrer</w:t>
-      </w:r>
-      <w:r>
-        <w:rPr>
-          <w:lang w:val="fr-FR"/>
-        </w:rPr>
-        <w:t xml:space="preserve"> un gain de performances sur </w:t>
-      </w:r>
-      <w:r>
-        <w:rPr>
-          <w:lang w:val="fr-FR"/>
-        </w:rPr>
-        <w:t>tous</w:t>
-      </w:r>
-      <w:r>
-        <w:rPr>
-          <w:lang w:val="fr-FR"/>
-        </w:rPr>
-        <w:t xml:space="preserve"> </w:t>
-      </w:r>
-      <w:r>
-        <w:rPr>
-          <w:lang w:val="fr-FR"/>
-        </w:rPr>
-        <w:t>les processus concernés</w:t>
-      </w:r>
-      <w:r>
-        <w:rPr>
-          <w:lang w:val="fr-FR"/>
-        </w:rPr>
-        <w:t>.</w:t>
-      </w:r>
-    </w:p>
-    <w:p>
-      <w:pPr>
-        <w:pStyle w:val="NormalWeb"/>
-        <w:rPr>
-          <w:lang w:val="fr-FR"/>
-        </w:rPr>
-      </w:pPr>
-      <w:r>
-        <w:rPr>
-          <w:lang w:val="fr-FR"/>
-        </w:rPr>
-        <w:t xml:space="preserve">Le diagramme de l’architecture cible propose une application de gestion des stocks bien structuré qui permettrait de se débarrasser du fichier </w:t>
-      </w:r>
-      <w:r>
-        <w:rPr>
-          <w:lang w:val="fr-FR"/>
-        </w:rPr>
-        <w:t>Excel</w:t>
-      </w:r>
-      <w:r>
-        <w:rPr>
-          <w:lang w:val="fr-FR"/>
-        </w:rPr>
-        <w:t xml:space="preserve"> utilisé actuellement. L’application est </w:t>
-      </w:r>
-      <w:r>
-        <w:rPr>
-          <w:lang w:val="fr-FR"/>
-        </w:rPr>
-        <w:t>composée</w:t>
-      </w:r>
-      <w:r>
-        <w:rPr>
-          <w:lang w:val="fr-FR"/>
-        </w:rPr>
-        <w:t xml:space="preserve"> d’un gestionnaire de base de données, une base de données et une IHM qui va permettre le suivi en temps réel des stocks. La mise à jour de l’inventaire se fera automatiquement grâce au lecteur de code-barres qu’utilisera l’employé pour scanner les pièces entrantes et sortantes.</w:t>
-      </w:r>
-    </w:p>
-    <w:p>
-      <w:pPr>
-        <w:pStyle w:val="NormalWeb"/>
-        <w:rPr>
-          <w:lang w:val="fr-FR"/>
-        </w:rPr>
-      </w:pPr>
-      <w:r>
-        <w:rPr>
-          <w:lang w:val="fr-FR"/>
-        </w:rPr>
-        <w:t>L’un des points fort de ce système cible, c’est l’</w:t>
-      </w:r>
-      <w:r>
-        <w:rPr>
-          <w:lang w:val="fr-FR"/>
-        </w:rPr>
-        <w:t>interopérabilité</w:t>
-      </w:r>
-      <w:r>
-        <w:rPr>
-          <w:lang w:val="fr-FR"/>
-        </w:rPr>
-        <w:t xml:space="preserve"> entre les différentes parties du système, qui est l’un des points critiques du système actuel. Cette </w:t>
-      </w:r>
-      <w:r>
-        <w:rPr>
-          <w:lang w:val="fr-FR"/>
-        </w:rPr>
-        <w:t>interopérabilité</w:t>
-      </w:r>
-      <w:r>
-        <w:rPr>
-          <w:lang w:val="fr-FR"/>
-        </w:rPr>
-        <w:t xml:space="preserve"> va permettre une communication simplifié</w:t>
+        <w:t>Le système cible vient répondre aux problématiques cités ci-dessus, notamment avec l’ajout de nombreuses IHM qui vont permettre aux employés d’interagir avec le système de manière simple et intuitives, ce qui va engendrer un gain de performances sur tous les processus concernés.</w:t>
+      </w:r>
+    </w:p>
+    <w:p>
+      <w:pPr>
+        <w:pStyle w:val="NormalWeb"/>
+        <w:rPr>
+          <w:lang w:val="fr-FR"/>
+        </w:rPr>
+      </w:pPr>
+      <w:r>
+        <w:rPr>
+          <w:lang w:val="fr-FR"/>
+        </w:rPr>
+        <w:t>Le diagramme de l’architecture cible propose une application de gestion des stocks bien structuré qui permettrait de se débarrasser du fichier Excel utilisé actuellement. L’application est composée d’un gestionnaire de base de données, une base de données et une IHM qui va permettre le suivi en temps réel des stocks. La mise à jour de l’inventaire se fera automatiquement grâce au lecteur de code-barres qu’utilisera l’employé pour scanner les pièces entrantes et sortantes.</w:t>
+      </w:r>
+    </w:p>
+    <w:p>
+      <w:pPr>
+        <w:pStyle w:val="NormalWeb"/>
+        <w:rPr>
+          <w:lang w:val="fr-FR"/>
+        </w:rPr>
+      </w:pPr>
+      <w:r>
+        <w:rPr>
+          <w:lang w:val="fr-FR"/>
+        </w:rPr>
+        <w:t>L’un des points fort de ce système cible, c’est l’interopérabilité entre les différentes parties du système, qui est l’un des points critiques du système actuel. Cette interopérabilité va permettre une communication simplifié</w:t>
       </w:r>
       <w:r>
         <w:rPr>
@@ -6926,57 +6512,21 @@
         <w:rPr>
           <w:lang w:val="fr-FR"/>
         </w:rPr>
-        <w:t xml:space="preserve"> entre les différentes parties, par exemple plus besoin pour la personne en charge des stocks de rédigé un mail pour transmettre le prix, la nomenclature ou la disponibilité d’une pièce. Tout ceci sera automatisé par le biais d’API. L’</w:t>
-      </w:r>
-      <w:r>
-        <w:rPr>
-          <w:lang w:val="fr-FR"/>
-        </w:rPr>
-        <w:t>interopérabilité</w:t>
-      </w:r>
-      <w:r>
-        <w:rPr>
-          <w:lang w:val="fr-FR"/>
-        </w:rPr>
-        <w:t xml:space="preserve"> permet également une potentiel ouverture vers l’extérieur à venir, elle facilite également la maintenabilité et l’extensibilité du système.</w:t>
-      </w:r>
-    </w:p>
-    <w:p>
-      <w:pPr>
-        <w:pStyle w:val="NormalWeb"/>
-        <w:rPr>
-          <w:lang w:val="fr-FR"/>
-        </w:rPr>
-      </w:pPr>
-      <w:r>
-        <w:rPr>
-          <w:lang w:val="fr-FR"/>
-        </w:rPr>
-        <w:t>Grâce à l’</w:t>
-      </w:r>
-      <w:r>
-        <w:rPr>
-          <w:lang w:val="fr-FR"/>
-        </w:rPr>
-        <w:t>interopérabilité</w:t>
-      </w:r>
-      <w:r>
-        <w:rPr>
-          <w:lang w:val="fr-FR"/>
-        </w:rPr>
-        <w:t xml:space="preserve"> apporté, </w:t>
-      </w:r>
-      <w:r>
-        <w:rPr>
-          <w:lang w:val="fr-FR"/>
-        </w:rPr>
-        <w:t>on</w:t>
-      </w:r>
-      <w:r>
-        <w:rPr>
-          <w:lang w:val="fr-FR"/>
-        </w:rPr>
-        <w:t xml:space="preserve"> peut également se connecter à des applications externes (site web banque, api colissimo) et ainsi les employés n’auront plus besoin d’accéder à des sites externes manuellement.</w:t>
+        <w:t xml:space="preserve"> entre les différentes parties, par exemple plus besoin pour la personne en charge des stocks de rédigé un mail pour transmettre le prix, la nomenclature ou la disponibilité d’une pièce. Tout ceci sera automatisé par le biais d’API. L’interopérabilité permet également une potentiel ouverture vers l’extérieur à venir, elle facilite également la maintenabilité et l’extensibilité du système.</w:t>
+      </w:r>
+    </w:p>
+    <w:p>
+      <w:pPr>
+        <w:pStyle w:val="NormalWeb"/>
+        <w:rPr>
+          <w:lang w:val="fr-FR"/>
+        </w:rPr>
+      </w:pPr>
+      <w:r>
+        <w:rPr>
+          <w:lang w:val="fr-FR"/>
+        </w:rPr>
+        <w:t>Grâce à l’interopérabilité apporté, on peut également se connecter à des applications externes (site web banque, api colissimo) et ainsi les employés n’auront plus besoin d’accéder à des sites externes manuellement.</w:t>
       </w:r>
     </w:p>
     <w:p>
@@ -6991,45 +6541,21 @@
           <w:lang w:val="fr-FR"/>
         </w:rPr>
         <w:lastRenderedPageBreak/>
-        <w:t xml:space="preserve">Pour résumé, le nouveau système à beaucoup à apporter à l’entreprise. Le système actuel laisse trop de tâches aux employés, il demande trop de travail pour être exploité et fait perdre beaucoup trop de temps à l’entreprise. Comme l’on montré les récents incidents il est impératif d’améliorer le système pour </w:t>
-      </w:r>
-      <w:r>
-        <w:rPr>
-          <w:lang w:val="fr-FR"/>
-        </w:rPr>
-        <w:t>fluidifier</w:t>
-      </w:r>
-      <w:r>
-        <w:rPr>
-          <w:lang w:val="fr-FR"/>
-        </w:rPr>
-        <w:t xml:space="preserve"> l’entreprise et rassuré les différents clients.</w:t>
-      </w:r>
-    </w:p>
-    <w:p>
-      <w:pPr>
-        <w:pStyle w:val="NormalWeb"/>
-        <w:rPr>
-          <w:lang w:val="fr-FR"/>
-        </w:rPr>
-      </w:pPr>
-      <w:r>
-        <w:rPr>
-          <w:lang w:val="fr-FR"/>
-        </w:rPr>
-        <w:t xml:space="preserve">Le système proposé dans le diagramme de l’architecture cible semble pertinent car il vient répondre aux problèmes identifiés dans le système actuel avec des solutions fortes qui restent raisonnables </w:t>
-      </w:r>
-      <w:r>
-        <w:rPr>
-          <w:lang w:val="fr-FR"/>
-        </w:rPr>
-        <w:t>en termes de</w:t>
-      </w:r>
-      <w:r>
-        <w:rPr>
-          <w:lang w:val="fr-FR"/>
-        </w:rPr>
-        <w:t xml:space="preserve"> complexité et qui sont tournées vers l’avenir car permettent l’extensibilité du système.</w:t>
+        <w:t>Pour résumé, le nouveau système à beaucoup à apporter à l’entreprise. Le système actuel laisse trop de tâches aux employés, il demande trop de travail pour être exploité et fait perdre beaucoup trop de temps à l’entreprise. Comme l’on montré les récents incidents il est impératif d’améliorer le système pour fluidifier l’entreprise et rassuré les différents clients.</w:t>
+      </w:r>
+    </w:p>
+    <w:p>
+      <w:pPr>
+        <w:pStyle w:val="NormalWeb"/>
+        <w:rPr>
+          <w:lang w:val="fr-FR"/>
+        </w:rPr>
+      </w:pPr>
+      <w:r>
+        <w:rPr>
+          <w:lang w:val="fr-FR"/>
+        </w:rPr>
+        <w:t>Le système proposé dans le diagramme de l’architecture cible semble pertinent car il vient répondre aux problèmes identifiés dans le système actuel avec des solutions fortes qui restent raisonnables en termes de complexité et qui sont tournées vers l’avenir car permettent l’extensibilité du système.</w:t>
       </w:r>
     </w:p>
     <w:p>
@@ -7172,13 +6698,8 @@
                 <w:pStyle w:val="Footer"/>
               </w:pPr>
               <w:r>
-                <w:t xml:space="preserve">Etude de </w:t>
+                <w:t>Etude de faisabilité</w:t>
               </w:r>
-              <w:proofErr w:type="spellStart"/>
-              <w:r>
-                <w:t>faisabilité</w:t>
-              </w:r>
-              <w:proofErr w:type="spellEnd"/>
             </w:p>
           </w:sdtContent>
         </w:sdt>

</xml_diff>

<commit_message>
Ajout des sommaires et réctifications des derniers détails.
</commit_message>
<xml_diff>
--- a/etude_de_faisabilite.docx
+++ b/etude_de_faisabilite.docx
@@ -625,27 +625,515 @@
         <w:p>
           <w:pPr>
             <w:rPr>
-              <w:sz w:val="36"/>
-              <w:szCs w:val="36"/>
+              <w:sz w:val="32"/>
+              <w:szCs w:val="32"/>
               <w:lang w:val="fr-FR"/>
             </w:rPr>
           </w:pPr>
           <w:r>
             <w:rPr>
               <w:color w:val="000000" w:themeColor="text1"/>
-              <w:sz w:val="36"/>
-              <w:szCs w:val="36"/>
+              <w:sz w:val="32"/>
+              <w:szCs w:val="32"/>
               <w:lang w:val="fr-FR"/>
             </w:rPr>
             <w:t>I. Contexte de l’étude de faisabilité</w:t>
           </w:r>
           <w:r>
             <w:rPr>
-              <w:sz w:val="36"/>
-              <w:szCs w:val="36"/>
+              <w:sz w:val="32"/>
+              <w:szCs w:val="32"/>
               <w:lang w:val="fr-FR"/>
             </w:rPr>
             <w:t>…………………………………………2</w:t>
+          </w:r>
+        </w:p>
+        <w:p>
+          <w:pPr>
+            <w:rPr>
+              <w:sz w:val="32"/>
+              <w:szCs w:val="32"/>
+              <w:lang w:val="fr-FR"/>
+            </w:rPr>
+          </w:pPr>
+          <w:r>
+            <w:rPr>
+              <w:sz w:val="32"/>
+              <w:szCs w:val="32"/>
+              <w:lang w:val="fr-FR"/>
+            </w:rPr>
+            <w:t>II. Portée du projet………………………………………………………………….</w:t>
+          </w:r>
+          <w:r>
+            <w:rPr>
+              <w:sz w:val="32"/>
+              <w:szCs w:val="32"/>
+              <w:lang w:val="fr-FR"/>
+            </w:rPr>
+            <w:t>3</w:t>
+          </w:r>
+        </w:p>
+        <w:p>
+          <w:pPr>
+            <w:rPr>
+              <w:sz w:val="32"/>
+              <w:szCs w:val="32"/>
+              <w:lang w:val="fr-FR"/>
+            </w:rPr>
+          </w:pPr>
+          <w:r>
+            <w:rPr>
+              <w:sz w:val="32"/>
+              <w:szCs w:val="32"/>
+              <w:lang w:val="fr-FR"/>
+            </w:rPr>
+            <w:tab/>
+          </w:r>
+          <w:r>
+            <w:rPr>
+              <w:sz w:val="32"/>
+              <w:szCs w:val="32"/>
+              <w:lang w:val="fr-FR"/>
+            </w:rPr>
+            <w:t>II.A Business……………………………………………………………………3</w:t>
+          </w:r>
+        </w:p>
+        <w:p>
+          <w:pPr>
+            <w:rPr>
+              <w:sz w:val="32"/>
+              <w:szCs w:val="32"/>
+              <w:lang w:val="fr-FR"/>
+            </w:rPr>
+          </w:pPr>
+          <w:r>
+            <w:rPr>
+              <w:sz w:val="32"/>
+              <w:szCs w:val="32"/>
+              <w:lang w:val="fr-FR"/>
+            </w:rPr>
+            <w:tab/>
+            <w:t>II.B Data / Applicatif / Technologies………………………………</w:t>
+          </w:r>
+          <w:r>
+            <w:rPr>
+              <w:sz w:val="32"/>
+              <w:szCs w:val="32"/>
+              <w:lang w:val="fr-FR"/>
+            </w:rPr>
+            <w:t>..</w:t>
+          </w:r>
+          <w:r>
+            <w:rPr>
+              <w:sz w:val="32"/>
+              <w:szCs w:val="32"/>
+              <w:lang w:val="fr-FR"/>
+            </w:rPr>
+            <w:t>3</w:t>
+          </w:r>
+        </w:p>
+        <w:p>
+          <w:pPr>
+            <w:rPr>
+              <w:sz w:val="32"/>
+              <w:szCs w:val="32"/>
+              <w:lang w:val="fr-FR"/>
+            </w:rPr>
+          </w:pPr>
+          <w:r>
+            <w:rPr>
+              <w:sz w:val="32"/>
+              <w:szCs w:val="32"/>
+              <w:lang w:val="fr-FR"/>
+            </w:rPr>
+            <w:tab/>
+          </w:r>
+          <w:r>
+            <w:rPr>
+              <w:sz w:val="32"/>
+              <w:szCs w:val="32"/>
+              <w:lang w:val="fr-FR"/>
+            </w:rPr>
+            <w:t>II.C Opportunités et solutions…………………………………………</w:t>
+          </w:r>
+          <w:r>
+            <w:rPr>
+              <w:sz w:val="32"/>
+              <w:szCs w:val="32"/>
+              <w:lang w:val="fr-FR"/>
+            </w:rPr>
+            <w:t>.</w:t>
+          </w:r>
+          <w:r>
+            <w:rPr>
+              <w:sz w:val="32"/>
+              <w:szCs w:val="32"/>
+              <w:lang w:val="fr-FR"/>
+            </w:rPr>
+            <w:t>3</w:t>
+          </w:r>
+        </w:p>
+        <w:p>
+          <w:pPr>
+            <w:rPr>
+              <w:sz w:val="32"/>
+              <w:szCs w:val="32"/>
+              <w:lang w:val="fr-FR"/>
+            </w:rPr>
+          </w:pPr>
+          <w:r>
+            <w:rPr>
+              <w:sz w:val="32"/>
+              <w:szCs w:val="32"/>
+              <w:lang w:val="fr-FR"/>
+            </w:rPr>
+            <w:t>III. Identification des parties prenantes…………………………………</w:t>
+          </w:r>
+          <w:r>
+            <w:rPr>
+              <w:sz w:val="32"/>
+              <w:szCs w:val="32"/>
+              <w:lang w:val="fr-FR"/>
+            </w:rPr>
+            <w:t>…</w:t>
+          </w:r>
+          <w:r>
+            <w:rPr>
+              <w:sz w:val="32"/>
+              <w:szCs w:val="32"/>
+              <w:lang w:val="fr-FR"/>
+            </w:rPr>
+            <w:t>.</w:t>
+          </w:r>
+          <w:r>
+            <w:rPr>
+              <w:sz w:val="32"/>
+              <w:szCs w:val="32"/>
+              <w:lang w:val="fr-FR"/>
+            </w:rPr>
+            <w:t>5</w:t>
+          </w:r>
+        </w:p>
+        <w:p>
+          <w:pPr>
+            <w:rPr>
+              <w:sz w:val="32"/>
+              <w:szCs w:val="32"/>
+              <w:lang w:val="fr-FR"/>
+            </w:rPr>
+          </w:pPr>
+          <w:r>
+            <w:rPr>
+              <w:sz w:val="32"/>
+              <w:szCs w:val="32"/>
+              <w:lang w:val="fr-FR"/>
+            </w:rPr>
+            <w:tab/>
+            <w:t>III.A Acteurs internes……………………………………………………….5</w:t>
+          </w:r>
+        </w:p>
+        <w:p>
+          <w:pPr>
+            <w:rPr>
+              <w:sz w:val="32"/>
+              <w:szCs w:val="32"/>
+              <w:lang w:val="fr-FR"/>
+            </w:rPr>
+          </w:pPr>
+          <w:r>
+            <w:rPr>
+              <w:sz w:val="32"/>
+              <w:szCs w:val="32"/>
+              <w:lang w:val="fr-FR"/>
+            </w:rPr>
+            <w:tab/>
+            <w:t>III.B Acteurs externes……………………………………………………….5</w:t>
+          </w:r>
+        </w:p>
+        <w:p>
+          <w:pPr>
+            <w:rPr>
+              <w:sz w:val="32"/>
+              <w:szCs w:val="32"/>
+              <w:lang w:val="fr-FR"/>
+            </w:rPr>
+          </w:pPr>
+          <w:r>
+            <w:rPr>
+              <w:sz w:val="32"/>
+              <w:szCs w:val="32"/>
+              <w:lang w:val="fr-FR"/>
+            </w:rPr>
+            <w:t>IV. Limites et risques……………………………………………………………….</w:t>
+          </w:r>
+          <w:r>
+            <w:rPr>
+              <w:sz w:val="32"/>
+              <w:szCs w:val="32"/>
+              <w:lang w:val="fr-FR"/>
+            </w:rPr>
+            <w:t>.</w:t>
+          </w:r>
+          <w:r>
+            <w:rPr>
+              <w:sz w:val="32"/>
+              <w:szCs w:val="32"/>
+              <w:lang w:val="fr-FR"/>
+            </w:rPr>
+            <w:t>6</w:t>
+          </w:r>
+        </w:p>
+        <w:p>
+          <w:pPr>
+            <w:rPr>
+              <w:sz w:val="32"/>
+              <w:szCs w:val="32"/>
+              <w:lang w:val="fr-FR"/>
+            </w:rPr>
+          </w:pPr>
+          <w:r>
+            <w:rPr>
+              <w:sz w:val="32"/>
+              <w:szCs w:val="32"/>
+              <w:lang w:val="fr-FR"/>
+            </w:rPr>
+            <w:t>V. Analyse des besoins…………………………………………………………</w:t>
+          </w:r>
+          <w:r>
+            <w:rPr>
+              <w:sz w:val="32"/>
+              <w:szCs w:val="32"/>
+              <w:lang w:val="fr-FR"/>
+            </w:rPr>
+            <w:t>…</w:t>
+          </w:r>
+          <w:r>
+            <w:rPr>
+              <w:sz w:val="32"/>
+              <w:szCs w:val="32"/>
+              <w:lang w:val="fr-FR"/>
+            </w:rPr>
+            <w:t>10</w:t>
+          </w:r>
+        </w:p>
+        <w:p>
+          <w:pPr>
+            <w:rPr>
+              <w:sz w:val="32"/>
+              <w:szCs w:val="32"/>
+              <w:lang w:val="fr-FR"/>
+            </w:rPr>
+          </w:pPr>
+          <w:r>
+            <w:rPr>
+              <w:sz w:val="32"/>
+              <w:szCs w:val="32"/>
+              <w:lang w:val="fr-FR"/>
+            </w:rPr>
+            <w:tab/>
+            <w:t>V.A Architecture de base</w:t>
+          </w:r>
+          <w:r>
+            <w:rPr>
+              <w:sz w:val="32"/>
+              <w:szCs w:val="32"/>
+              <w:lang w:val="fr-FR"/>
+            </w:rPr>
+            <w:t>……………………………………………….10</w:t>
+          </w:r>
+        </w:p>
+        <w:p>
+          <w:pPr>
+            <w:rPr>
+              <w:sz w:val="32"/>
+              <w:szCs w:val="32"/>
+              <w:lang w:val="fr-FR"/>
+            </w:rPr>
+          </w:pPr>
+          <w:r>
+            <w:rPr>
+              <w:sz w:val="32"/>
+              <w:szCs w:val="32"/>
+              <w:lang w:val="fr-FR"/>
+            </w:rPr>
+            <w:tab/>
+          </w:r>
+          <w:r>
+            <w:rPr>
+              <w:sz w:val="32"/>
+              <w:szCs w:val="32"/>
+              <w:lang w:val="fr-FR"/>
+            </w:rPr>
+            <w:tab/>
+            <w:t>V.A.1 Découpage fonctionnel</w:t>
+          </w:r>
+          <w:r>
+            <w:rPr>
+              <w:sz w:val="32"/>
+              <w:szCs w:val="32"/>
+              <w:lang w:val="fr-FR"/>
+            </w:rPr>
+            <w:t>………………………………</w:t>
+          </w:r>
+          <w:r>
+            <w:rPr>
+              <w:sz w:val="32"/>
+              <w:szCs w:val="32"/>
+              <w:lang w:val="fr-FR"/>
+            </w:rPr>
+            <w:t>..</w:t>
+          </w:r>
+          <w:r>
+            <w:rPr>
+              <w:sz w:val="32"/>
+              <w:szCs w:val="32"/>
+              <w:lang w:val="fr-FR"/>
+            </w:rPr>
+            <w:t>10</w:t>
+          </w:r>
+        </w:p>
+        <w:p>
+          <w:pPr>
+            <w:rPr>
+              <w:sz w:val="32"/>
+              <w:szCs w:val="32"/>
+              <w:lang w:val="fr-FR"/>
+            </w:rPr>
+          </w:pPr>
+          <w:r>
+            <w:rPr>
+              <w:sz w:val="32"/>
+              <w:szCs w:val="32"/>
+              <w:lang w:val="fr-FR"/>
+            </w:rPr>
+            <w:tab/>
+          </w:r>
+          <w:r>
+            <w:rPr>
+              <w:sz w:val="32"/>
+              <w:szCs w:val="32"/>
+              <w:lang w:val="fr-FR"/>
+            </w:rPr>
+            <w:tab/>
+            <w:t>V.A.2 Synthèse fonctionnel</w:t>
+          </w:r>
+          <w:r>
+            <w:rPr>
+              <w:sz w:val="32"/>
+              <w:szCs w:val="32"/>
+              <w:lang w:val="fr-FR"/>
+            </w:rPr>
+            <w:t>……………………………………11</w:t>
+          </w:r>
+        </w:p>
+        <w:p>
+          <w:pPr>
+            <w:rPr>
+              <w:sz w:val="32"/>
+              <w:szCs w:val="32"/>
+              <w:lang w:val="fr-FR"/>
+            </w:rPr>
+          </w:pPr>
+          <w:r>
+            <w:rPr>
+              <w:sz w:val="32"/>
+              <w:szCs w:val="32"/>
+              <w:lang w:val="fr-FR"/>
+            </w:rPr>
+            <w:tab/>
+            <w:t>V.B Architecture cible</w:t>
+          </w:r>
+          <w:r>
+            <w:rPr>
+              <w:sz w:val="32"/>
+              <w:szCs w:val="32"/>
+              <w:lang w:val="fr-FR"/>
+            </w:rPr>
+            <w:t>…………………………………………………….12</w:t>
+          </w:r>
+        </w:p>
+        <w:p>
+          <w:pPr>
+            <w:rPr>
+              <w:sz w:val="32"/>
+              <w:szCs w:val="32"/>
+              <w:lang w:val="fr-FR"/>
+            </w:rPr>
+          </w:pPr>
+          <w:r>
+            <w:rPr>
+              <w:sz w:val="32"/>
+              <w:szCs w:val="32"/>
+              <w:lang w:val="fr-FR"/>
+            </w:rPr>
+            <w:tab/>
+          </w:r>
+          <w:r>
+            <w:rPr>
+              <w:sz w:val="32"/>
+              <w:szCs w:val="32"/>
+              <w:lang w:val="fr-FR"/>
+            </w:rPr>
+            <w:tab/>
+            <w:t>V.B.1 Découpage fonctionnel</w:t>
+          </w:r>
+          <w:r>
+            <w:rPr>
+              <w:sz w:val="32"/>
+              <w:szCs w:val="32"/>
+              <w:lang w:val="fr-FR"/>
+            </w:rPr>
+            <w:t>………………………………</w:t>
+          </w:r>
+          <w:r>
+            <w:rPr>
+              <w:sz w:val="32"/>
+              <w:szCs w:val="32"/>
+              <w:lang w:val="fr-FR"/>
+            </w:rPr>
+            <w:t>..</w:t>
+          </w:r>
+          <w:r>
+            <w:rPr>
+              <w:sz w:val="32"/>
+              <w:szCs w:val="32"/>
+              <w:lang w:val="fr-FR"/>
+            </w:rPr>
+            <w:t>12</w:t>
+          </w:r>
+        </w:p>
+        <w:p>
+          <w:pPr>
+            <w:rPr>
+              <w:sz w:val="32"/>
+              <w:szCs w:val="32"/>
+              <w:lang w:val="fr-FR"/>
+            </w:rPr>
+          </w:pPr>
+          <w:r>
+            <w:rPr>
+              <w:sz w:val="32"/>
+              <w:szCs w:val="32"/>
+              <w:lang w:val="fr-FR"/>
+            </w:rPr>
+            <w:tab/>
+          </w:r>
+          <w:r>
+            <w:rPr>
+              <w:sz w:val="32"/>
+              <w:szCs w:val="32"/>
+              <w:lang w:val="fr-FR"/>
+            </w:rPr>
+            <w:tab/>
+            <w:t>V.B.2 Synthèse fonctionnel</w:t>
+          </w:r>
+          <w:r>
+            <w:rPr>
+              <w:sz w:val="32"/>
+              <w:szCs w:val="32"/>
+              <w:lang w:val="fr-FR"/>
+            </w:rPr>
+            <w:t>……………………………………14</w:t>
           </w:r>
         </w:p>
         <w:p>
@@ -659,11 +1147,27 @@
           </w:pPr>
           <w:r>
             <w:rPr>
-              <w:sz w:val="36"/>
-              <w:szCs w:val="36"/>
+              <w:sz w:val="32"/>
+              <w:szCs w:val="32"/>
               <w:lang w:val="fr-FR"/>
             </w:rPr>
-            <w:t>II. Portée du projet………………………………………………………………….</w:t>
+            <w:t>VI. Comparaison de la base et de la cible……………………………….</w:t>
+          </w:r>
+          <w:r>
+            <w:rPr>
+              <w:sz w:val="32"/>
+              <w:szCs w:val="32"/>
+              <w:lang w:val="fr-FR"/>
+            </w:rPr>
+            <w:t>.</w:t>
+          </w:r>
+          <w:r>
+            <w:rPr>
+              <w:sz w:val="32"/>
+              <w:szCs w:val="32"/>
+              <w:lang w:val="fr-FR"/>
+            </w:rPr>
+            <w:t>15</w:t>
           </w:r>
           <w:r>
             <w:rPr>
@@ -1049,6 +1553,14 @@
           <w:szCs w:val="32"/>
           <w:lang w:val="fr-FR"/>
         </w:rPr>
+        <w:t>II.A </w:t>
+      </w:r>
+      <w:r>
+        <w:rPr>
+          <w:sz w:val="32"/>
+          <w:szCs w:val="32"/>
+          <w:lang w:val="fr-FR"/>
+        </w:rPr>
         <w:t xml:space="preserve">Business </w:t>
       </w:r>
       <w:r>
@@ -1117,7 +1629,19 @@
         <w:rPr>
           <w:lang w:val="fr-FR"/>
         </w:rPr>
-        <w:t>Sauver les processus métier en périls (gestion de la qualité des processus KPI) (Notamment par Stabilisation de l’infrastructure IT)</w:t>
+        <w:t>Sauver les processus métier en périls (gestion de la qualité des processus</w:t>
+      </w:r>
+      <w:r>
+        <w:rPr>
+          <w:lang w:val="fr-FR"/>
+        </w:rPr>
+        <w:t>,</w:t>
+      </w:r>
+      <w:r>
+        <w:rPr>
+          <w:lang w:val="fr-FR"/>
+        </w:rPr>
+        <w:t xml:space="preserve"> KPI) (Notamment par Stabilisation de l’infrastructure IT)</w:t>
       </w:r>
     </w:p>
     <w:p>
@@ -1233,6 +1757,14 @@
           <w:lang w:val="fr-FR"/>
         </w:rPr>
       </w:pPr>
+      <w:r>
+        <w:rPr>
+          <w:sz w:val="32"/>
+          <w:szCs w:val="32"/>
+          <w:lang w:val="fr-FR"/>
+        </w:rPr>
+        <w:t xml:space="preserve">II.B </w:t>
+      </w:r>
       <w:r>
         <w:rPr>
           <w:sz w:val="32"/>
@@ -1387,7 +1919,7 @@
           <w:szCs w:val="32"/>
           <w:lang w:val="fr-FR"/>
         </w:rPr>
-        <w:t xml:space="preserve">Opportunités et </w:t>
+        <w:t xml:space="preserve">II.C </w:t>
       </w:r>
       <w:r>
         <w:rPr>
@@ -1395,7 +1927,15 @@
           <w:szCs w:val="32"/>
           <w:lang w:val="fr-FR"/>
         </w:rPr>
-        <w:t>solutions:</w:t>
+        <w:t xml:space="preserve">Opportunités et </w:t>
+      </w:r>
+      <w:r>
+        <w:rPr>
+          <w:sz w:val="32"/>
+          <w:szCs w:val="32"/>
+          <w:lang w:val="fr-FR"/>
+        </w:rPr>
+        <w:t>solutions :</w:t>
       </w:r>
     </w:p>
     <w:p>
@@ -1612,56 +2152,23 @@
           <w:szCs w:val="24"/>
           <w:lang w:val="fr-FR"/>
         </w:rPr>
-        <w:t xml:space="preserve">Un prestataire </w:t>
-      </w:r>
-      <w:r>
-        <w:rPr>
-          <w:sz w:val="24"/>
-          <w:szCs w:val="24"/>
-          <w:lang w:val="fr-FR"/>
-        </w:rPr>
-        <w:t>qui à</w:t>
-      </w:r>
-      <w:r>
-        <w:rPr>
-          <w:sz w:val="24"/>
-          <w:szCs w:val="24"/>
-          <w:lang w:val="fr-FR"/>
-        </w:rPr>
-        <w:t xml:space="preserve"> </w:t>
-      </w:r>
-      <w:r>
-        <w:rPr>
-          <w:sz w:val="24"/>
-          <w:szCs w:val="24"/>
-          <w:lang w:val="fr-FR"/>
-        </w:rPr>
-        <w:t>réaliser</w:t>
-      </w:r>
-      <w:r>
-        <w:rPr>
-          <w:sz w:val="24"/>
-          <w:szCs w:val="24"/>
-          <w:lang w:val="fr-FR"/>
-        </w:rPr>
-        <w:t xml:space="preserve"> les diagrammes de l’architecture cible et le développement de cette dernière.</w:t>
-      </w:r>
-    </w:p>
-    <w:p>
-      <w:pPr>
-        <w:rPr>
-          <w:sz w:val="24"/>
-          <w:szCs w:val="24"/>
-          <w:lang w:val="fr-FR"/>
-        </w:rPr>
-      </w:pPr>
-      <w:r>
-        <w:rPr>
-          <w:sz w:val="24"/>
-          <w:szCs w:val="24"/>
-          <w:lang w:val="fr-FR"/>
-        </w:rPr>
-        <w:t>L’architecte logiciel fraichement recruter qui à pour but d’encadrer la migration vers la nouvelle architecture en maintenant la capacité opérationnelle de l’entreprise.</w:t>
+        <w:t xml:space="preserve">L’architecte logiciel fraichement recruter qui </w:t>
+      </w:r>
+      <w:r>
+        <w:rPr>
+          <w:sz w:val="24"/>
+          <w:szCs w:val="24"/>
+          <w:lang w:val="fr-FR"/>
+        </w:rPr>
+        <w:t>a</w:t>
+      </w:r>
+      <w:r>
+        <w:rPr>
+          <w:sz w:val="24"/>
+          <w:szCs w:val="24"/>
+          <w:lang w:val="fr-FR"/>
+        </w:rPr>
+        <w:t xml:space="preserve"> pour but d’encadrer la migration vers la nouvelle architecture en maintenant la capacité opérationnelle de l’entreprise.</w:t>
       </w:r>
     </w:p>
     <w:p>
@@ -1694,9 +2201,87 @@
     <w:p>
       <w:pPr>
         <w:rPr>
-          <w:lang w:val="fr-FR"/>
-        </w:rPr>
-      </w:pPr>
+          <w:sz w:val="24"/>
+          <w:szCs w:val="24"/>
+          <w:lang w:val="fr-FR"/>
+        </w:rPr>
+      </w:pPr>
+      <w:r>
+        <w:rPr>
+          <w:sz w:val="24"/>
+          <w:szCs w:val="24"/>
+          <w:lang w:val="fr-FR"/>
+        </w:rPr>
+        <w:t>Equipe de migration :</w:t>
+      </w:r>
+    </w:p>
+    <w:p>
+      <w:pPr>
+        <w:rPr>
+          <w:sz w:val="24"/>
+          <w:szCs w:val="24"/>
+          <w:lang w:val="fr-FR"/>
+        </w:rPr>
+      </w:pPr>
+      <w:r>
+        <w:rPr>
+          <w:sz w:val="24"/>
+          <w:szCs w:val="24"/>
+          <w:lang w:val="fr-FR"/>
+        </w:rPr>
+        <w:t>Un prestataire pour la création et la gestion des bases de données (Administrateur base de données).</w:t>
+      </w:r>
+    </w:p>
+    <w:p>
+      <w:pPr>
+        <w:rPr>
+          <w:sz w:val="24"/>
+          <w:szCs w:val="24"/>
+          <w:lang w:val="fr-FR"/>
+        </w:rPr>
+      </w:pPr>
+      <w:r>
+        <w:rPr>
+          <w:sz w:val="24"/>
+          <w:szCs w:val="24"/>
+          <w:lang w:val="fr-FR"/>
+        </w:rPr>
+        <w:t>Un prestataire pour la création et la gestion des serveurs (Administrateur système).</w:t>
+      </w:r>
+    </w:p>
+    <w:p>
+      <w:pPr>
+        <w:rPr>
+          <w:sz w:val="24"/>
+          <w:szCs w:val="24"/>
+          <w:lang w:val="fr-FR"/>
+        </w:rPr>
+      </w:pPr>
+      <w:r>
+        <w:rPr>
+          <w:sz w:val="24"/>
+          <w:szCs w:val="24"/>
+          <w:lang w:val="fr-FR"/>
+        </w:rPr>
+        <w:t>Autres :</w:t>
+      </w:r>
+    </w:p>
+    <w:p>
+      <w:pPr>
+        <w:rPr>
+          <w:sz w:val="24"/>
+          <w:szCs w:val="24"/>
+          <w:lang w:val="fr-FR"/>
+        </w:rPr>
+      </w:pPr>
+      <w:r>
+        <w:rPr>
+          <w:sz w:val="24"/>
+          <w:szCs w:val="24"/>
+          <w:lang w:val="fr-FR"/>
+        </w:rPr>
+        <w:t>Un prestataire qui à réaliser les diagrammes de l’architecture cible et le développement de cette dernière.</w:t>
+      </w:r>
     </w:p>
     <w:p>
       <w:pPr>
@@ -1911,7 +2496,23 @@
           <w:rFonts w:eastAsiaTheme="majorEastAsia"/>
           <w:lang w:val="fr-FR"/>
         </w:rPr>
-        <w:t>Dimension 1: Périmètre projet</w:t>
+        <w:t xml:space="preserve">Dimension </w:t>
+      </w:r>
+      <w:r>
+        <w:rPr>
+          <w:rStyle w:val="Strong"/>
+          <w:rFonts w:eastAsiaTheme="majorEastAsia"/>
+          <w:lang w:val="fr-FR"/>
+        </w:rPr>
+        <w:t>1 :</w:t>
+      </w:r>
+      <w:r>
+        <w:rPr>
+          <w:rStyle w:val="Strong"/>
+          <w:rFonts w:eastAsiaTheme="majorEastAsia"/>
+          <w:lang w:val="fr-FR"/>
+        </w:rPr>
+        <w:t xml:space="preserve"> Périmètre projet</w:t>
       </w:r>
     </w:p>
     <w:p>
@@ -1950,67 +2551,7 @@
         <w:rPr>
           <w:lang w:val="fr-FR"/>
         </w:rPr>
-        <w:t>Non</w:t>
-      </w:r>
-    </w:p>
-    <w:p>
-      <w:pPr>
-        <w:pStyle w:val="NormalWeb"/>
-        <w:ind w:left="720"/>
-        <w:rPr>
-          <w:lang w:val="fr-FR"/>
-        </w:rPr>
-      </w:pPr>
-      <w:r>
-        <w:rPr>
-          <w:lang w:val="fr-FR"/>
-        </w:rPr>
-        <w:t>(Diagramme complet de l’architecture cible)</w:t>
-      </w:r>
-    </w:p>
-    <w:p>
-      <w:pPr>
-        <w:pStyle w:val="NormalWeb"/>
-        <w:ind w:left="720"/>
-        <w:rPr>
-          <w:lang w:val="fr-FR"/>
-        </w:rPr>
-      </w:pPr>
-      <w:r>
-        <w:rPr>
-          <w:lang w:val="fr-FR"/>
-        </w:rPr>
-        <w:t>Manque :</w:t>
-      </w:r>
-    </w:p>
-    <w:p>
-      <w:pPr>
-        <w:pStyle w:val="NormalWeb"/>
-        <w:ind w:left="720"/>
-        <w:rPr>
-          <w:lang w:val="fr-FR"/>
-        </w:rPr>
-      </w:pPr>
-      <w:r>
-        <w:rPr>
-          <w:lang w:val="fr-FR"/>
-        </w:rPr>
-        <w:t>Certains diagrammes de base de données</w:t>
-      </w:r>
-    </w:p>
-    <w:p>
-      <w:pPr>
-        <w:pStyle w:val="NormalWeb"/>
-        <w:ind w:left="720"/>
-        <w:rPr>
-          <w:lang w:val="fr-FR"/>
-        </w:rPr>
-      </w:pPr>
-      <w:r>
-        <w:rPr>
-          <w:lang w:val="fr-FR"/>
-        </w:rPr>
-        <w:t>Maquettes des IHM</w:t>
+        <w:t>Oui</w:t>
       </w:r>
     </w:p>
     <w:p>
@@ -2128,20 +2669,6 @@
       </w:pPr>
       <w:r>
         <w:rPr>
-          <w:lang w:val="fr-FR"/>
-        </w:rPr>
-        <w:t>Temps à prendre pour finir l’élaboration du périmètre du projet</w:t>
-      </w:r>
-    </w:p>
-    <w:p>
-      <w:pPr>
-        <w:pStyle w:val="NormalWeb"/>
-        <w:rPr>
-          <w:lang w:val="fr-FR"/>
-        </w:rPr>
-      </w:pPr>
-      <w:r>
-        <w:rPr>
           <w:rStyle w:val="Strong"/>
           <w:rFonts w:eastAsiaTheme="majorEastAsia"/>
           <w:lang w:val="fr-FR"/>
@@ -2225,7 +2752,6 @@
           <w:u w:val="single"/>
           <w:lang w:val="fr-FR"/>
         </w:rPr>
-        <w:lastRenderedPageBreak/>
         <w:t>Le budget est-il cohérent avec les charges identifiées ?</w:t>
       </w:r>
     </w:p>
@@ -2314,6 +2840,7 @@
         <w:rPr>
           <w:lang w:val="fr-FR"/>
         </w:rPr>
+        <w:lastRenderedPageBreak/>
         <w:t>Aucun</w:t>
       </w:r>
     </w:p>
@@ -2707,7 +3234,6 @@
           <w:u w:val="single"/>
           <w:lang w:val="fr-FR"/>
         </w:rPr>
-        <w:lastRenderedPageBreak/>
         <w:t xml:space="preserve">Les ressources nécessaires à la réalisation du projet sont-elles mobilisées ? </w:t>
       </w:r>
     </w:p>
@@ -2849,6 +3375,7 @@
           <w:szCs w:val="24"/>
           <w:lang w:val="fr-FR"/>
         </w:rPr>
+        <w:lastRenderedPageBreak/>
         <w:t>Oui</w:t>
       </w:r>
     </w:p>
@@ -2971,7 +3498,25 @@
           <w:u w:val="single"/>
           <w:lang w:val="fr-FR"/>
         </w:rPr>
-        <w:t>Les décideurs seront-ils disponibles pendant le déroulement du projet ?</w:t>
+        <w:t xml:space="preserve">Les décideurs </w:t>
+      </w:r>
+      <w:r>
+        <w:rPr>
+          <w:i/>
+          <w:iCs/>
+          <w:u w:val="single"/>
+          <w:lang w:val="fr-FR"/>
+        </w:rPr>
+        <w:t>sont-ils</w:t>
+      </w:r>
+      <w:r>
+        <w:rPr>
+          <w:i/>
+          <w:iCs/>
+          <w:u w:val="single"/>
+          <w:lang w:val="fr-FR"/>
+        </w:rPr>
+        <w:t xml:space="preserve"> disponibles pendant le déroulement du projet ?</w:t>
       </w:r>
     </w:p>
     <w:p>
@@ -3195,7 +3740,6 @@
           <w:u w:val="single"/>
           <w:lang w:val="fr-FR"/>
         </w:rPr>
-        <w:lastRenderedPageBreak/>
         <w:t xml:space="preserve">Le projet doit-il répondre à des problématiques de sécurité élevées ? </w:t>
       </w:r>
     </w:p>
@@ -3319,6 +3863,7 @@
           <w:szCs w:val="24"/>
           <w:lang w:val="fr-FR"/>
         </w:rPr>
+        <w:lastRenderedPageBreak/>
         <w:t>Oui, la transition est assez conséquente.</w:t>
       </w:r>
     </w:p>
@@ -3835,6 +4380,14 @@
           <w:szCs w:val="32"/>
           <w:lang w:val="fr-FR"/>
         </w:rPr>
+        <w:t xml:space="preserve">V.A </w:t>
+      </w:r>
+      <w:r>
+        <w:rPr>
+          <w:sz w:val="32"/>
+          <w:szCs w:val="32"/>
+          <w:lang w:val="fr-FR"/>
+        </w:rPr>
         <w:t>Architecture de base</w:t>
       </w:r>
     </w:p>
@@ -3847,6 +4400,14 @@
           <w:lang w:val="fr-FR"/>
         </w:rPr>
       </w:pPr>
+      <w:r>
+        <w:rPr>
+          <w:sz w:val="28"/>
+          <w:szCs w:val="28"/>
+          <w:lang w:val="fr-FR"/>
+        </w:rPr>
+        <w:t xml:space="preserve">V.A.1 </w:t>
+      </w:r>
       <w:r>
         <w:rPr>
           <w:sz w:val="28"/>
@@ -4055,7 +4616,19 @@
         <w:rPr>
           <w:lang w:val="fr-FR"/>
         </w:rPr>
-        <w:t xml:space="preserve"> : Grâce aux informations (Prix, pièces, temps passé) reçu par mail de la partie Domaine production, l’employer en charge de la facturation peut créer les facture.</w:t>
+        <w:t xml:space="preserve"> : Grâce aux informations (Prix, pièces, temps passé) reçu par mail de la partie Domaine production, l’employer en charge de la facturation peut créer </w:t>
+      </w:r>
+      <w:r>
+        <w:rPr>
+          <w:lang w:val="fr-FR"/>
+        </w:rPr>
+        <w:t>les factures</w:t>
+      </w:r>
+      <w:r>
+        <w:rPr>
+          <w:lang w:val="fr-FR"/>
+        </w:rPr>
+        <w:t>.</w:t>
       </w:r>
     </w:p>
     <w:p>
@@ -4247,11 +4820,23 @@
       <w:pPr>
         <w:pStyle w:val="Heading3"/>
         <w:rPr>
-          <w:lang w:val="fr-FR"/>
-        </w:rPr>
-      </w:pPr>
-      <w:r>
-        <w:rPr>
+          <w:sz w:val="28"/>
+          <w:szCs w:val="28"/>
+          <w:lang w:val="fr-FR"/>
+        </w:rPr>
+      </w:pPr>
+      <w:r>
+        <w:rPr>
+          <w:sz w:val="28"/>
+          <w:szCs w:val="28"/>
+          <w:lang w:val="fr-FR"/>
+        </w:rPr>
+        <w:t xml:space="preserve">V.A.2 </w:t>
+      </w:r>
+      <w:r>
+        <w:rPr>
+          <w:sz w:val="28"/>
+          <w:szCs w:val="28"/>
           <w:lang w:val="fr-FR"/>
         </w:rPr>
         <w:t>Synthèse fonctionnelle :</w:t>
@@ -4366,6 +4951,7 @@
         <w:rPr>
           <w:lang w:val="fr-FR"/>
         </w:rPr>
+        <w:lastRenderedPageBreak/>
         <w:t>La communication entre la gestion du stock et le domaine production se fait via le biais de mail (perte de temps), là où le domaine production devrait pouvoir avoir un accès direct à l’inventaire.</w:t>
       </w:r>
     </w:p>
@@ -4380,7 +4966,6 @@
         <w:rPr>
           <w:lang w:val="fr-FR"/>
         </w:rPr>
-        <w:lastRenderedPageBreak/>
         <w:t>La commande de pièces aux fournisseurs se fait grâce à une macro qui envoie un mail à la Gestion des fournisseurs quand il manque des pièces. Ce qui créer un intermédiaire en plus et qui fait perdre du temps.</w:t>
       </w:r>
     </w:p>
@@ -4453,6 +5038,14 @@
           <w:szCs w:val="32"/>
           <w:lang w:val="fr-FR"/>
         </w:rPr>
+        <w:t xml:space="preserve">V.B </w:t>
+      </w:r>
+      <w:r>
+        <w:rPr>
+          <w:sz w:val="32"/>
+          <w:szCs w:val="32"/>
+          <w:lang w:val="fr-FR"/>
+        </w:rPr>
         <w:t>Architecture Cible</w:t>
       </w:r>
     </w:p>
@@ -4465,6 +5058,14 @@
           <w:lang w:val="fr-FR"/>
         </w:rPr>
       </w:pPr>
+      <w:r>
+        <w:rPr>
+          <w:sz w:val="28"/>
+          <w:szCs w:val="28"/>
+          <w:lang w:val="fr-FR"/>
+        </w:rPr>
+        <w:t xml:space="preserve">V.B.1 </w:t>
+      </w:r>
       <w:r>
         <w:rPr>
           <w:sz w:val="28"/>
@@ -4639,21 +5240,27 @@
         <w:rPr>
           <w:lang w:val="fr-FR"/>
         </w:rPr>
-        <w:t>Gestion de la facturation : La facturation est faite via l’interface web dédiée à cette fonctionnalité. Cette interface web récupère les informations nécessaires en se connectant à un service héberger par un fournisseur de solution cloud, qui récupère lui-même les informations du domaine de production via son API.</w:t>
-      </w:r>
-    </w:p>
-    <w:p>
-      <w:pPr>
-        <w:pStyle w:val="NormalWeb"/>
-        <w:rPr>
-          <w:lang w:val="fr-FR"/>
-        </w:rPr>
-      </w:pPr>
+        <w:t xml:space="preserve">Gestion de la facturation : La facturation est faite via l’interface web dédiée à cette fonctionnalité. Cette interface web récupère les informations nécessaires en se connectant à un </w:t>
+      </w:r>
       <w:r>
         <w:rPr>
           <w:lang w:val="fr-FR"/>
         </w:rPr>
         <w:lastRenderedPageBreak/>
+        <w:t>service héberger par un fournisseur de solution cloud, qui récupère lui-même les informations du domaine de production via son API.</w:t>
+      </w:r>
+    </w:p>
+    <w:p>
+      <w:pPr>
+        <w:pStyle w:val="NormalWeb"/>
+        <w:rPr>
+          <w:lang w:val="fr-FR"/>
+        </w:rPr>
+      </w:pPr>
+      <w:r>
+        <w:rPr>
+          <w:lang w:val="fr-FR"/>
+        </w:rPr>
         <w:t>Suivi des paiements : Le système de gestion client est connecté (via HTTPS) au site web banque afin de suivre les paiements.</w:t>
       </w:r>
     </w:p>
@@ -4864,6 +5471,7 @@
         <w:rPr>
           <w:lang w:val="fr-FR"/>
         </w:rPr>
+        <w:lastRenderedPageBreak/>
         <w:t>Gestion des catalogues fournisseurs : Les catalogues fournisseurs sont accessibles via l’IHM de l’application.</w:t>
       </w:r>
     </w:p>
@@ -4878,7 +5486,6 @@
         <w:rPr>
           <w:lang w:val="fr-FR"/>
         </w:rPr>
-        <w:lastRenderedPageBreak/>
         <w:t>Suivi temps réel des livraisons : L’application est connectée (via HTTPS) à l’API colissimo ce qui permet de suivre les livraisons en temps réel.</w:t>
       </w:r>
     </w:p>
@@ -4914,11 +5521,23 @@
       <w:pPr>
         <w:pStyle w:val="Heading3"/>
         <w:rPr>
-          <w:lang w:val="fr-FR"/>
-        </w:rPr>
-      </w:pPr>
-      <w:r>
-        <w:rPr>
+          <w:sz w:val="28"/>
+          <w:szCs w:val="28"/>
+          <w:lang w:val="fr-FR"/>
+        </w:rPr>
+      </w:pPr>
+      <w:r>
+        <w:rPr>
+          <w:sz w:val="28"/>
+          <w:szCs w:val="28"/>
+          <w:lang w:val="fr-FR"/>
+        </w:rPr>
+        <w:t xml:space="preserve">V.B.1 </w:t>
+      </w:r>
+      <w:r>
+        <w:rPr>
+          <w:sz w:val="28"/>
+          <w:szCs w:val="28"/>
           <w:lang w:val="fr-FR"/>
         </w:rPr>
         <w:t>Synthèse fonctionnelle</w:t>
@@ -6404,33 +7023,57 @@
         <w:rPr>
           <w:lang w:val="fr-FR"/>
         </w:rPr>
-        <w:t>L’actuel système manque cruellement d’interface homme machine avec lesquels les employés pourraient interagir, il y a trop de d’action qui sont réalisés directement via le gestionnaire de base de données (Gestion des catalogues et coordonnées fournisseurs, gestion et suivi des clients). Ces actions prennent par conséquences beaucoup de temps à être exécuté et c’est l’une des raisons pour la</w:t>
-      </w:r>
-      <w:r>
-        <w:rPr>
-          <w:lang w:val="fr-FR"/>
-        </w:rPr>
-        <w:t xml:space="preserve"> </w:t>
-      </w:r>
-      <w:r>
-        <w:rPr>
-          <w:lang w:val="fr-FR"/>
-        </w:rPr>
-        <w:t>quels l’entreprise à autant de problèmes à ce jour.</w:t>
-      </w:r>
-    </w:p>
-    <w:p>
-      <w:pPr>
-        <w:pStyle w:val="NormalWeb"/>
-        <w:rPr>
-          <w:lang w:val="fr-FR"/>
-        </w:rPr>
-      </w:pPr>
-      <w:r>
-        <w:rPr>
-          <w:lang w:val="fr-FR"/>
-        </w:rPr>
-        <w:t>La gestion des stocks est catastrophique et de se faite demande beaucoup de travail à la personne les gèrent. Toutes les entrées ou sorties de pièces doivent être notifiés à la main dans un fichier Excel. Le prix, la nomenclature des pièces et leur disponibilité sont transmises par Courriel au domaine de production.</w:t>
+        <w:t>L’actuel système manque cruellement d’interface homme machine avec lesquels les employés pourraient interagir, il y a trop de d’action qui sont réalisés directement via le gestionnaire de base de données (Gestion des catalogues et coordonnées fournisseurs, gestion et suivi des clients). Ces actions prennent par conséquences beaucoup de temps à être exécuté et c’est l’une des raisons pour laque</w:t>
+      </w:r>
+      <w:r>
+        <w:rPr>
+          <w:lang w:val="fr-FR"/>
+        </w:rPr>
+        <w:t>l</w:t>
+      </w:r>
+      <w:r>
+        <w:rPr>
+          <w:lang w:val="fr-FR"/>
+        </w:rPr>
+        <w:t>l</w:t>
+      </w:r>
+      <w:r>
+        <w:rPr>
+          <w:lang w:val="fr-FR"/>
+        </w:rPr>
+        <w:t>e</w:t>
+      </w:r>
+      <w:r>
+        <w:rPr>
+          <w:lang w:val="fr-FR"/>
+        </w:rPr>
+        <w:t xml:space="preserve"> l’entreprise à autant de problèmes à ce jour.</w:t>
+      </w:r>
+    </w:p>
+    <w:p>
+      <w:pPr>
+        <w:pStyle w:val="NormalWeb"/>
+        <w:rPr>
+          <w:lang w:val="fr-FR"/>
+        </w:rPr>
+      </w:pPr>
+      <w:r>
+        <w:rPr>
+          <w:lang w:val="fr-FR"/>
+        </w:rPr>
+        <w:t xml:space="preserve">La gestion des stocks est catastrophique et de se faite demande beaucoup de travail à la personne </w:t>
+      </w:r>
+      <w:r>
+        <w:rPr>
+          <w:lang w:val="fr-FR"/>
+        </w:rPr>
+        <w:t>qui s’en occupe</w:t>
+      </w:r>
+      <w:r>
+        <w:rPr>
+          <w:lang w:val="fr-FR"/>
+        </w:rPr>
+        <w:t>. Toutes les entrées ou sorties de pièces doivent être notifiés à la main dans un fichier Excel. Le prix, la nomenclature des pièces et leur disponibilité sont transmises par Courriel au domaine de production.</w:t>
       </w:r>
     </w:p>
     <w:p>

</xml_diff>